<commit_message>
Update CHURN PREDICTION USING CLASSIFICATION TECHNIQUES final.docx
</commit_message>
<xml_diff>
--- a/CHURN PREDICTION USING CLASSIFICATION TECHNIQUES final.docx
+++ b/CHURN PREDICTION USING CLASSIFICATION TECHNIQUES final.docx
@@ -184,7 +184,41 @@
           <w:sz w:val="28"/>
           <w:szCs w:val="28"/>
         </w:rPr>
-        <w:t>1. Ram Anjaneyulu Reddy</w:t>
+        <w:t xml:space="preserve">1. </w:t>
+      </w:r>
+      <w:proofErr w:type="spellStart"/>
+      <w:r>
+        <w:rPr>
+          <w:rFonts w:ascii="Times New Roman" w:hAnsi="Times New Roman" w:cs="Times New Roman"/>
+          <w:sz w:val="28"/>
+          <w:szCs w:val="28"/>
+        </w:rPr>
+        <w:t>Ram</w:t>
+      </w:r>
+      <w:r>
+        <w:rPr>
+          <w:rFonts w:ascii="Times New Roman" w:hAnsi="Times New Roman" w:cs="Times New Roman"/>
+          <w:sz w:val="28"/>
+          <w:szCs w:val="28"/>
+        </w:rPr>
+        <w:t>a</w:t>
+      </w:r>
+      <w:r>
+        <w:rPr>
+          <w:rFonts w:ascii="Times New Roman" w:hAnsi="Times New Roman" w:cs="Times New Roman"/>
+          <w:sz w:val="28"/>
+          <w:szCs w:val="28"/>
+        </w:rPr>
+        <w:t>njaneyulu</w:t>
+      </w:r>
+      <w:proofErr w:type="spellEnd"/>
+      <w:r>
+        <w:rPr>
+          <w:rFonts w:ascii="Times New Roman" w:hAnsi="Times New Roman" w:cs="Times New Roman"/>
+          <w:sz w:val="28"/>
+          <w:szCs w:val="28"/>
+        </w:rPr>
+        <w:t xml:space="preserve"> Reddy</w:t>
       </w:r>
     </w:p>
     <w:p>
@@ -220,7 +254,25 @@
           <w:sz w:val="28"/>
           <w:szCs w:val="28"/>
         </w:rPr>
-        <w:t>3.Mohammad Turab Ali</w:t>
+        <w:t xml:space="preserve">3.Mohammad </w:t>
+      </w:r>
+      <w:proofErr w:type="spellStart"/>
+      <w:r>
+        <w:rPr>
+          <w:rFonts w:ascii="Times New Roman" w:hAnsi="Times New Roman" w:cs="Times New Roman"/>
+          <w:sz w:val="28"/>
+          <w:szCs w:val="28"/>
+        </w:rPr>
+        <w:t>Turab</w:t>
+      </w:r>
+      <w:proofErr w:type="spellEnd"/>
+      <w:r>
+        <w:rPr>
+          <w:rFonts w:ascii="Times New Roman" w:hAnsi="Times New Roman" w:cs="Times New Roman"/>
+          <w:sz w:val="28"/>
+          <w:szCs w:val="28"/>
+        </w:rPr>
+        <w:t xml:space="preserve"> Ali</w:t>
       </w:r>
     </w:p>
     <w:p>
@@ -422,27 +474,287 @@
           <w:szCs w:val="28"/>
         </w:rPr>
       </w:pPr>
-    </w:p>
-    <w:p>
-      <w:pPr>
-        <w:jc w:val="both"/>
-        <w:rPr>
-          <w:rFonts w:ascii="Times New Roman" w:hAnsi="Times New Roman" w:cs="Times New Roman"/>
-          <w:b/>
-          <w:bCs/>
-          <w:sz w:val="32"/>
-          <w:szCs w:val="32"/>
-        </w:rPr>
-      </w:pPr>
-      <w:r>
-        <w:rPr>
-          <w:rFonts w:ascii="Times New Roman" w:hAnsi="Times New Roman" w:cs="Times New Roman"/>
-          <w:b/>
-          <w:bCs/>
-          <w:sz w:val="32"/>
-          <w:szCs w:val="32"/>
+      <w:r>
+        <w:rPr>
+          <w:rFonts w:ascii="Times New Roman" w:hAnsi="Times New Roman" w:cs="Times New Roman"/>
+          <w:sz w:val="28"/>
+          <w:szCs w:val="28"/>
+        </w:rPr>
+        <w:t>Tasks involved:</w:t>
+      </w:r>
+    </w:p>
+    <w:p>
+      <w:pPr>
+        <w:jc w:val="both"/>
+        <w:rPr>
+          <w:rFonts w:ascii="Times New Roman" w:hAnsi="Times New Roman" w:cs="Times New Roman"/>
+          <w:sz w:val="28"/>
+          <w:szCs w:val="28"/>
+        </w:rPr>
+      </w:pPr>
+      <w:r>
+        <w:rPr>
+          <w:rFonts w:ascii="Times New Roman" w:hAnsi="Times New Roman" w:cs="Times New Roman"/>
+          <w:sz w:val="28"/>
+          <w:szCs w:val="28"/>
+        </w:rPr>
+        <w:t xml:space="preserve">Initially we have read the data in csv file to python using Pandas library and preprocessed it. During preprocessing we have deleted null value records and invalid </w:t>
+      </w:r>
+      <w:r>
+        <w:rPr>
+          <w:rFonts w:ascii="Times New Roman" w:hAnsi="Times New Roman" w:cs="Times New Roman"/>
+          <w:sz w:val="28"/>
+          <w:szCs w:val="28"/>
         </w:rPr>
         <w:lastRenderedPageBreak/>
+        <w:t xml:space="preserve">records and converted text field columns to numeric values, so that we can use it for our classification. </w:t>
+      </w:r>
+    </w:p>
+    <w:p>
+      <w:pPr>
+        <w:jc w:val="both"/>
+        <w:rPr>
+          <w:rFonts w:ascii="Times New Roman" w:hAnsi="Times New Roman" w:cs="Times New Roman"/>
+          <w:sz w:val="28"/>
+          <w:szCs w:val="28"/>
+        </w:rPr>
+      </w:pPr>
+      <w:r>
+        <w:rPr>
+          <w:rFonts w:ascii="Times New Roman" w:hAnsi="Times New Roman" w:cs="Times New Roman"/>
+          <w:sz w:val="28"/>
+          <w:szCs w:val="28"/>
+        </w:rPr>
+        <w:t xml:space="preserve"> The we have generated several plots and analyzed the data, the plots helped us in identifying the distribution of </w:t>
+      </w:r>
+      <w:proofErr w:type="gramStart"/>
+      <w:r>
+        <w:rPr>
+          <w:rFonts w:ascii="Times New Roman" w:hAnsi="Times New Roman" w:cs="Times New Roman"/>
+          <w:sz w:val="28"/>
+          <w:szCs w:val="28"/>
+        </w:rPr>
+        <w:t>data ,</w:t>
+      </w:r>
+      <w:proofErr w:type="gramEnd"/>
+      <w:r>
+        <w:rPr>
+          <w:rFonts w:ascii="Times New Roman" w:hAnsi="Times New Roman" w:cs="Times New Roman"/>
+          <w:sz w:val="28"/>
+          <w:szCs w:val="28"/>
+        </w:rPr>
+        <w:t xml:space="preserve"> finding outliers, finding error values etc. below are some of the plots we have generated out of the actual data.</w:t>
+      </w:r>
+    </w:p>
+    <w:p>
+      <w:pPr>
+        <w:jc w:val="both"/>
+        <w:rPr>
+          <w:rFonts w:ascii="Times New Roman" w:hAnsi="Times New Roman" w:cs="Times New Roman"/>
+          <w:color w:val="FF0000"/>
+          <w:sz w:val="28"/>
+          <w:szCs w:val="28"/>
+        </w:rPr>
+      </w:pPr>
+      <w:r>
+        <w:rPr>
+          <w:rFonts w:ascii="Times New Roman" w:hAnsi="Times New Roman" w:cs="Times New Roman"/>
+          <w:color w:val="FF0000"/>
+          <w:sz w:val="28"/>
+          <w:szCs w:val="28"/>
+        </w:rPr>
+        <w:t>IMAGES</w:t>
+      </w:r>
+    </w:p>
+    <w:p>
+      <w:pPr>
+        <w:jc w:val="both"/>
+        <w:rPr>
+          <w:rFonts w:ascii="Times New Roman" w:hAnsi="Times New Roman" w:cs="Times New Roman"/>
+          <w:color w:val="FF0000"/>
+          <w:sz w:val="28"/>
+          <w:szCs w:val="28"/>
+        </w:rPr>
+      </w:pPr>
+    </w:p>
+    <w:p>
+      <w:pPr>
+        <w:jc w:val="both"/>
+        <w:rPr>
+          <w:rFonts w:ascii="Times New Roman" w:hAnsi="Times New Roman" w:cs="Times New Roman"/>
+          <w:color w:val="FF0000"/>
+          <w:sz w:val="28"/>
+          <w:szCs w:val="28"/>
+        </w:rPr>
+      </w:pPr>
+    </w:p>
+    <w:p>
+      <w:pPr>
+        <w:jc w:val="both"/>
+        <w:rPr>
+          <w:rFonts w:ascii="Times New Roman" w:hAnsi="Times New Roman" w:cs="Times New Roman"/>
+          <w:sz w:val="28"/>
+          <w:szCs w:val="28"/>
+        </w:rPr>
+      </w:pPr>
+    </w:p>
+    <w:p>
+      <w:pPr>
+        <w:jc w:val="both"/>
+        <w:rPr>
+          <w:rFonts w:ascii="Times New Roman" w:hAnsi="Times New Roman" w:cs="Times New Roman"/>
+          <w:sz w:val="28"/>
+          <w:szCs w:val="28"/>
+        </w:rPr>
+      </w:pPr>
+    </w:p>
+    <w:p>
+      <w:pPr>
+        <w:jc w:val="both"/>
+        <w:rPr>
+          <w:rFonts w:ascii="Times New Roman" w:hAnsi="Times New Roman" w:cs="Times New Roman"/>
+          <w:sz w:val="28"/>
+          <w:szCs w:val="28"/>
+        </w:rPr>
+      </w:pPr>
+    </w:p>
+    <w:p>
+      <w:pPr>
+        <w:jc w:val="both"/>
+        <w:rPr>
+          <w:rFonts w:ascii="Times New Roman" w:hAnsi="Times New Roman" w:cs="Times New Roman"/>
+          <w:sz w:val="28"/>
+          <w:szCs w:val="28"/>
+        </w:rPr>
+      </w:pPr>
+    </w:p>
+    <w:p>
+      <w:pPr>
+        <w:jc w:val="both"/>
+        <w:rPr>
+          <w:rFonts w:ascii="Times New Roman" w:hAnsi="Times New Roman" w:cs="Times New Roman"/>
+          <w:sz w:val="28"/>
+          <w:szCs w:val="28"/>
+        </w:rPr>
+      </w:pPr>
+      <w:r>
+        <w:rPr>
+          <w:rFonts w:ascii="Times New Roman" w:hAnsi="Times New Roman" w:cs="Times New Roman"/>
+          <w:sz w:val="28"/>
+          <w:szCs w:val="28"/>
+        </w:rPr>
+        <w:t>Feature selection:</w:t>
+      </w:r>
+    </w:p>
+    <w:p>
+      <w:pPr>
+        <w:jc w:val="both"/>
+        <w:rPr>
+          <w:rFonts w:ascii="Times New Roman" w:hAnsi="Times New Roman" w:cs="Times New Roman"/>
+          <w:sz w:val="28"/>
+          <w:szCs w:val="28"/>
+        </w:rPr>
+      </w:pPr>
+      <w:r>
+        <w:rPr>
+          <w:rFonts w:ascii="Times New Roman" w:hAnsi="Times New Roman" w:cs="Times New Roman"/>
+          <w:sz w:val="28"/>
+          <w:szCs w:val="28"/>
+        </w:rPr>
+        <w:t>For selecting suitable features for prediction, we have initially gone through all the features and listed out some of the important features that may affect the predicted value</w:t>
+      </w:r>
+    </w:p>
+    <w:p>
+      <w:pPr>
+        <w:jc w:val="both"/>
+        <w:rPr>
+          <w:rFonts w:ascii="Times New Roman" w:hAnsi="Times New Roman" w:cs="Times New Roman"/>
+          <w:sz w:val="28"/>
+          <w:szCs w:val="28"/>
+        </w:rPr>
+      </w:pPr>
+      <w:r>
+        <w:rPr>
+          <w:rFonts w:ascii="Times New Roman" w:hAnsi="Times New Roman" w:cs="Times New Roman"/>
+          <w:sz w:val="28"/>
+          <w:szCs w:val="28"/>
+        </w:rPr>
+        <w:t>Then we have calculated the correlation co</w:t>
+      </w:r>
+      <w:r>
+        <w:rPr>
+          <w:rFonts w:ascii="Times New Roman" w:hAnsi="Times New Roman" w:cs="Times New Roman"/>
+          <w:sz w:val="28"/>
+          <w:szCs w:val="28"/>
+        </w:rPr>
+        <w:t>-</w:t>
+      </w:r>
+      <w:proofErr w:type="spellStart"/>
+      <w:proofErr w:type="gramStart"/>
+      <w:r>
+        <w:rPr>
+          <w:rFonts w:ascii="Times New Roman" w:hAnsi="Times New Roman" w:cs="Times New Roman"/>
+          <w:sz w:val="28"/>
+          <w:szCs w:val="28"/>
+        </w:rPr>
+        <w:t>efficients</w:t>
+      </w:r>
+      <w:proofErr w:type="spellEnd"/>
+      <w:r>
+        <w:rPr>
+          <w:rFonts w:ascii="Times New Roman" w:hAnsi="Times New Roman" w:cs="Times New Roman"/>
+          <w:sz w:val="28"/>
+          <w:szCs w:val="28"/>
+        </w:rPr>
+        <w:t xml:space="preserve"> </w:t>
+      </w:r>
+      <w:r>
+        <w:rPr>
+          <w:rFonts w:ascii="Times New Roman" w:hAnsi="Times New Roman" w:cs="Times New Roman"/>
+          <w:sz w:val="28"/>
+          <w:szCs w:val="28"/>
+        </w:rPr>
+        <w:t xml:space="preserve"> for</w:t>
+      </w:r>
+      <w:proofErr w:type="gramEnd"/>
+      <w:r>
+        <w:rPr>
+          <w:rFonts w:ascii="Times New Roman" w:hAnsi="Times New Roman" w:cs="Times New Roman"/>
+          <w:sz w:val="28"/>
+          <w:szCs w:val="28"/>
+        </w:rPr>
+        <w:t xml:space="preserve"> all the features and selected three columns which are common in both the lists and used them for prediction.</w:t>
+      </w:r>
+    </w:p>
+    <w:p>
+      <w:pPr>
+        <w:jc w:val="both"/>
+        <w:rPr>
+          <w:rFonts w:ascii="Times New Roman" w:hAnsi="Times New Roman" w:cs="Times New Roman"/>
+          <w:sz w:val="28"/>
+          <w:szCs w:val="28"/>
+        </w:rPr>
+      </w:pPr>
+    </w:p>
+    <w:p>
+      <w:pPr>
+        <w:jc w:val="both"/>
+        <w:rPr>
+          <w:rFonts w:ascii="Times New Roman" w:hAnsi="Times New Roman" w:cs="Times New Roman"/>
+          <w:b/>
+          <w:bCs/>
+          <w:sz w:val="32"/>
+          <w:szCs w:val="32"/>
+        </w:rPr>
+      </w:pPr>
+      <w:r>
+        <w:rPr>
+          <w:rFonts w:ascii="Times New Roman" w:hAnsi="Times New Roman" w:cs="Times New Roman"/>
+          <w:b/>
+          <w:bCs/>
+          <w:sz w:val="32"/>
+          <w:szCs w:val="32"/>
+        </w:rPr>
         <w:t>Context and motivation for project, stating what is interesting/important/useful/fun about it</w:t>
       </w:r>
       <w:r>
@@ -465,16 +777,6 @@
           <w:szCs w:val="28"/>
         </w:rPr>
       </w:pPr>
-    </w:p>
-    <w:p>
-      <w:pPr>
-        <w:jc w:val="both"/>
-        <w:rPr>
-          <w:rFonts w:ascii="Times New Roman" w:hAnsi="Times New Roman" w:cs="Times New Roman"/>
-          <w:sz w:val="28"/>
-          <w:szCs w:val="28"/>
-        </w:rPr>
-      </w:pPr>
       <w:r>
         <w:rPr>
           <w:rFonts w:ascii="Times New Roman" w:hAnsi="Times New Roman" w:cs="Times New Roman"/>
@@ -609,7 +911,26 @@
           <w:sz w:val="28"/>
           <w:szCs w:val="28"/>
         </w:rPr>
-        <w:t>loss of revenue the company is obtaining from that customer permanently(in most of the cases).</w:t>
+        <w:t xml:space="preserve">loss of revenue the company is obtaining from that customer </w:t>
+      </w:r>
+      <w:proofErr w:type="gramStart"/>
+      <w:r>
+        <w:rPr>
+          <w:rFonts w:ascii="Times New Roman" w:hAnsi="Times New Roman" w:cs="Times New Roman"/>
+          <w:sz w:val="28"/>
+          <w:szCs w:val="28"/>
+        </w:rPr>
+        <w:lastRenderedPageBreak/>
+        <w:t>permanently(</w:t>
+      </w:r>
+      <w:proofErr w:type="gramEnd"/>
+      <w:r>
+        <w:rPr>
+          <w:rFonts w:ascii="Times New Roman" w:hAnsi="Times New Roman" w:cs="Times New Roman"/>
+          <w:sz w:val="28"/>
+          <w:szCs w:val="28"/>
+        </w:rPr>
+        <w:t>in most of the cases).</w:t>
       </w:r>
       <w:r>
         <w:rPr>
@@ -643,16 +964,14 @@
         </w:rPr>
         <w:t>for him, so that the customer will be happy with the service and will stay in network and will not</w:t>
       </w:r>
-    </w:p>
-    <w:p>
-      <w:pPr>
-        <w:jc w:val="both"/>
-        <w:rPr>
-          <w:rFonts w:ascii="Times New Roman" w:hAnsi="Times New Roman" w:cs="Times New Roman"/>
-          <w:sz w:val="28"/>
-          <w:szCs w:val="28"/>
-        </w:rPr>
-      </w:pPr>
+      <w:r>
+        <w:rPr>
+          <w:rFonts w:ascii="Times New Roman" w:hAnsi="Times New Roman" w:cs="Times New Roman"/>
+          <w:sz w:val="28"/>
+          <w:szCs w:val="28"/>
+        </w:rPr>
+        <w:t xml:space="preserve"> </w:t>
+      </w:r>
       <w:r>
         <w:rPr>
           <w:rFonts w:ascii="Times New Roman" w:hAnsi="Times New Roman" w:cs="Times New Roman"/>
@@ -984,7 +1303,25 @@
           <w:sz w:val="28"/>
           <w:szCs w:val="28"/>
         </w:rPr>
-        <w:t>nearly 100 attributes. Few of these attributes are used to predict whether or not a customer will</w:t>
+        <w:t xml:space="preserve">nearly 100 attributes. Few of these attributes are used to predict </w:t>
+      </w:r>
+      <w:proofErr w:type="gramStart"/>
+      <w:r>
+        <w:rPr>
+          <w:rFonts w:ascii="Times New Roman" w:hAnsi="Times New Roman" w:cs="Times New Roman"/>
+          <w:sz w:val="28"/>
+          <w:szCs w:val="28"/>
+        </w:rPr>
+        <w:t>whether or not</w:t>
+      </w:r>
+      <w:proofErr w:type="gramEnd"/>
+      <w:r>
+        <w:rPr>
+          <w:rFonts w:ascii="Times New Roman" w:hAnsi="Times New Roman" w:cs="Times New Roman"/>
+          <w:sz w:val="28"/>
+          <w:szCs w:val="28"/>
+        </w:rPr>
+        <w:t xml:space="preserve"> a customer will</w:t>
       </w:r>
       <w:r>
         <w:rPr>
@@ -1008,6 +1345,33 @@
         <w:jc w:val="both"/>
         <w:rPr>
           <w:rFonts w:ascii="Times New Roman" w:hAnsi="Times New Roman" w:cs="Times New Roman"/>
+          <w:sz w:val="28"/>
+          <w:szCs w:val="28"/>
+        </w:rPr>
+      </w:pPr>
+      <w:r>
+        <w:rPr>
+          <w:rFonts w:ascii="Times New Roman" w:hAnsi="Times New Roman" w:cs="Times New Roman"/>
+          <w:sz w:val="28"/>
+          <w:szCs w:val="28"/>
+        </w:rPr>
+        <w:t>{</w:t>
+      </w:r>
+      <w:r>
+        <w:rPr>
+          <w:rFonts w:ascii="Times New Roman" w:hAnsi="Times New Roman" w:cs="Times New Roman"/>
+          <w:color w:val="FF0000"/>
+          <w:sz w:val="28"/>
+          <w:szCs w:val="28"/>
+        </w:rPr>
+        <w:t>Features]</w:t>
+      </w:r>
+    </w:p>
+    <w:p>
+      <w:pPr>
+        <w:jc w:val="both"/>
+        <w:rPr>
+          <w:rFonts w:ascii="Times New Roman" w:hAnsi="Times New Roman" w:cs="Times New Roman"/>
           <w:b/>
           <w:bCs/>
           <w:sz w:val="32"/>
@@ -1082,7 +1446,41 @@
           <w:sz w:val="28"/>
           <w:szCs w:val="28"/>
         </w:rPr>
-        <w:t xml:space="preserve">We have implemented Logistic Regression and </w:t>
+        <w:t xml:space="preserve">We have implemented Logistic Regression </w:t>
+      </w:r>
+      <w:r>
+        <w:rPr>
+          <w:rFonts w:ascii="Times New Roman" w:hAnsi="Times New Roman" w:cs="Times New Roman"/>
+          <w:sz w:val="28"/>
+          <w:szCs w:val="28"/>
+        </w:rPr>
+        <w:t xml:space="preserve">using python’s </w:t>
+      </w:r>
+      <w:proofErr w:type="spellStart"/>
+      <w:r>
+        <w:rPr>
+          <w:rFonts w:ascii="Times New Roman" w:hAnsi="Times New Roman" w:cs="Times New Roman"/>
+          <w:sz w:val="28"/>
+          <w:szCs w:val="28"/>
+        </w:rPr>
+        <w:t>numpy</w:t>
+      </w:r>
+      <w:proofErr w:type="spellEnd"/>
+      <w:r>
+        <w:rPr>
+          <w:rFonts w:ascii="Times New Roman" w:hAnsi="Times New Roman" w:cs="Times New Roman"/>
+          <w:sz w:val="28"/>
+          <w:szCs w:val="28"/>
+        </w:rPr>
+        <w:t xml:space="preserve"> library </w:t>
+      </w:r>
+      <w:r>
+        <w:rPr>
+          <w:rFonts w:ascii="Times New Roman" w:hAnsi="Times New Roman" w:cs="Times New Roman"/>
+          <w:sz w:val="28"/>
+          <w:szCs w:val="28"/>
+        </w:rPr>
+        <w:t xml:space="preserve">and </w:t>
       </w:r>
       <w:r>
         <w:rPr>
@@ -1098,18 +1496,68 @@
           <w:sz w:val="28"/>
           <w:szCs w:val="28"/>
         </w:rPr>
-        <w:t xml:space="preserve"> Bayes algorithms . We have used Spark as our framework</w:t>
-      </w:r>
-    </w:p>
-    <w:p>
-      <w:pPr>
-        <w:jc w:val="both"/>
-        <w:rPr>
-          <w:rFonts w:ascii="Times New Roman" w:hAnsi="Times New Roman" w:cs="Times New Roman"/>
-          <w:sz w:val="28"/>
-          <w:szCs w:val="28"/>
-        </w:rPr>
-      </w:pPr>
+        <w:t xml:space="preserve"> Bayes algorithm</w:t>
+      </w:r>
+      <w:r>
+        <w:rPr>
+          <w:rFonts w:ascii="Times New Roman" w:hAnsi="Times New Roman" w:cs="Times New Roman"/>
+          <w:sz w:val="28"/>
+          <w:szCs w:val="28"/>
+        </w:rPr>
+        <w:t xml:space="preserve"> using spark </w:t>
+      </w:r>
+      <w:proofErr w:type="spellStart"/>
+      <w:r>
+        <w:rPr>
+          <w:rFonts w:ascii="Times New Roman" w:hAnsi="Times New Roman" w:cs="Times New Roman"/>
+          <w:sz w:val="28"/>
+          <w:szCs w:val="28"/>
+        </w:rPr>
+        <w:t>mLlib</w:t>
+      </w:r>
+      <w:proofErr w:type="spellEnd"/>
+      <w:r>
+        <w:rPr>
+          <w:rFonts w:ascii="Times New Roman" w:hAnsi="Times New Roman" w:cs="Times New Roman"/>
+          <w:sz w:val="28"/>
+          <w:szCs w:val="28"/>
+        </w:rPr>
+        <w:t xml:space="preserve"> </w:t>
+      </w:r>
+      <w:r>
+        <w:rPr>
+          <w:rFonts w:ascii="Times New Roman" w:hAnsi="Times New Roman" w:cs="Times New Roman"/>
+          <w:sz w:val="28"/>
+          <w:szCs w:val="28"/>
+        </w:rPr>
+        <w:t>library</w:t>
+      </w:r>
+      <w:r>
+        <w:rPr>
+          <w:rFonts w:ascii="Times New Roman" w:hAnsi="Times New Roman" w:cs="Times New Roman"/>
+          <w:sz w:val="28"/>
+          <w:szCs w:val="28"/>
+        </w:rPr>
+        <w:t>.</w:t>
+      </w:r>
+    </w:p>
+    <w:p>
+      <w:pPr>
+        <w:jc w:val="both"/>
+        <w:rPr>
+          <w:rFonts w:ascii="Times New Roman" w:hAnsi="Times New Roman" w:cs="Times New Roman"/>
+          <w:sz w:val="28"/>
+          <w:szCs w:val="28"/>
+        </w:rPr>
+      </w:pPr>
+      <w:r>
+        <w:rPr>
+          <w:rFonts w:ascii="Times New Roman" w:hAnsi="Times New Roman" w:cs="Times New Roman"/>
+          <w:sz w:val="28"/>
+          <w:szCs w:val="28"/>
+        </w:rPr>
+        <w:t>Frameworks: Apache Spark.</w:t>
+      </w:r>
     </w:p>
     <w:p>
       <w:pPr>
@@ -1168,13 +1616,17 @@
         <w:jc w:val="both"/>
         <w:rPr>
           <w:rFonts w:ascii="Times New Roman" w:hAnsi="Times New Roman" w:cs="Times New Roman"/>
-          <w:sz w:val="28"/>
-          <w:szCs w:val="28"/>
-        </w:rPr>
-      </w:pPr>
-      <w:r>
-        <w:rPr>
-          <w:rFonts w:ascii="Times New Roman" w:hAnsi="Times New Roman" w:cs="Times New Roman"/>
+          <w:b/>
+          <w:bCs/>
+          <w:sz w:val="28"/>
+          <w:szCs w:val="28"/>
+        </w:rPr>
+      </w:pPr>
+      <w:r>
+        <w:rPr>
+          <w:rFonts w:ascii="Times New Roman" w:hAnsi="Times New Roman" w:cs="Times New Roman"/>
+          <w:b/>
+          <w:bCs/>
           <w:sz w:val="28"/>
           <w:szCs w:val="28"/>
         </w:rPr>
@@ -1196,7 +1648,15 @@
           <w:sz w:val="28"/>
           <w:szCs w:val="28"/>
         </w:rPr>
-        <w:t>Time taken for each iteration:2 sec</w:t>
+        <w:t>Average t</w:t>
+      </w:r>
+      <w:r>
+        <w:rPr>
+          <w:rFonts w:ascii="Times New Roman" w:hAnsi="Times New Roman" w:cs="Times New Roman"/>
+          <w:sz w:val="28"/>
+          <w:szCs w:val="28"/>
+        </w:rPr>
+        <w:t>ime taken for each iteration:2 sec</w:t>
       </w:r>
     </w:p>
     <w:p>
@@ -1232,7 +1692,16 @@
           <w:sz w:val="28"/>
           <w:szCs w:val="28"/>
         </w:rPr>
-        <w:t>Further enhancements</w:t>
+        <w:t xml:space="preserve">Further </w:t>
+      </w:r>
+      <w:proofErr w:type="gramStart"/>
+      <w:r>
+        <w:rPr>
+          <w:rFonts w:ascii="Times New Roman" w:hAnsi="Times New Roman" w:cs="Times New Roman"/>
+          <w:sz w:val="28"/>
+          <w:szCs w:val="28"/>
+        </w:rPr>
+        <w:t>enhancements</w:t>
       </w:r>
       <w:r>
         <w:rPr>
@@ -1250,6 +1719,7 @@
         </w:rPr>
         <w:t>:</w:t>
       </w:r>
+      <w:proofErr w:type="gramEnd"/>
       <w:r>
         <w:rPr>
           <w:rFonts w:ascii="Times New Roman" w:hAnsi="Times New Roman" w:cs="Times New Roman"/>
@@ -1258,8 +1728,6 @@
         </w:rPr>
         <w:t xml:space="preserve"> </w:t>
       </w:r>
-      <w:bookmarkStart w:id="0" w:name="_GoBack"/>
-      <w:bookmarkEnd w:id="0"/>
       <w:r>
         <w:rPr>
           <w:rFonts w:ascii="Times New Roman" w:hAnsi="Times New Roman" w:cs="Times New Roman"/>
@@ -1371,6 +1839,7 @@
                 <w:sz w:val="28"/>
                 <w:szCs w:val="28"/>
               </w:rPr>
+              <w:lastRenderedPageBreak/>
               <w:t>A</w:t>
             </w:r>
             <w:r>
@@ -1537,6 +2006,131 @@
           <w:szCs w:val="28"/>
         </w:rPr>
         <w:tab/>
+      </w:r>
+    </w:p>
+    <w:p>
+      <w:pPr>
+        <w:tabs>
+          <w:tab w:val="left" w:pos="744"/>
+        </w:tabs>
+        <w:jc w:val="both"/>
+        <w:rPr>
+          <w:rFonts w:ascii="Times New Roman" w:hAnsi="Times New Roman" w:cs="Times New Roman"/>
+          <w:sz w:val="28"/>
+          <w:szCs w:val="28"/>
+        </w:rPr>
+      </w:pPr>
+      <w:r>
+        <w:rPr>
+          <w:rFonts w:ascii="Times New Roman" w:hAnsi="Times New Roman" w:cs="Times New Roman"/>
+          <w:sz w:val="28"/>
+          <w:szCs w:val="28"/>
+        </w:rPr>
+        <w:t>Naïve Bayes:</w:t>
+      </w:r>
+    </w:p>
+    <w:p>
+      <w:pPr>
+        <w:jc w:val="both"/>
+        <w:rPr>
+          <w:rFonts w:ascii="Times New Roman" w:hAnsi="Times New Roman" w:cs="Times New Roman"/>
+          <w:sz w:val="28"/>
+          <w:szCs w:val="28"/>
+        </w:rPr>
+      </w:pPr>
+      <w:r>
+        <w:rPr>
+          <w:rFonts w:ascii="Times New Roman" w:hAnsi="Times New Roman" w:cs="Times New Roman"/>
+          <w:sz w:val="28"/>
+          <w:szCs w:val="28"/>
+        </w:rPr>
+        <w:t>Average time taken for each iteration:</w:t>
+      </w:r>
+      <w:r>
+        <w:rPr>
+          <w:rFonts w:ascii="Times New Roman" w:hAnsi="Times New Roman" w:cs="Times New Roman"/>
+          <w:sz w:val="28"/>
+          <w:szCs w:val="28"/>
+        </w:rPr>
+        <w:t>3.5 seconds</w:t>
+      </w:r>
+    </w:p>
+    <w:p>
+      <w:pPr>
+        <w:jc w:val="both"/>
+        <w:rPr>
+          <w:rFonts w:ascii="Times New Roman" w:hAnsi="Times New Roman" w:cs="Times New Roman"/>
+          <w:sz w:val="28"/>
+          <w:szCs w:val="28"/>
+        </w:rPr>
+      </w:pPr>
+      <w:r>
+        <w:rPr>
+          <w:rFonts w:ascii="Times New Roman" w:hAnsi="Times New Roman" w:cs="Times New Roman"/>
+          <w:sz w:val="28"/>
+          <w:szCs w:val="28"/>
+        </w:rPr>
+        <w:t>Accuracy:5</w:t>
+      </w:r>
+      <w:r>
+        <w:rPr>
+          <w:rFonts w:ascii="Times New Roman" w:hAnsi="Times New Roman" w:cs="Times New Roman"/>
+          <w:sz w:val="28"/>
+          <w:szCs w:val="28"/>
+        </w:rPr>
+        <w:t>4</w:t>
+      </w:r>
+      <w:r>
+        <w:rPr>
+          <w:rFonts w:ascii="Times New Roman" w:hAnsi="Times New Roman" w:cs="Times New Roman"/>
+          <w:sz w:val="28"/>
+          <w:szCs w:val="28"/>
+        </w:rPr>
+        <w:t>.</w:t>
+      </w:r>
+      <w:r>
+        <w:rPr>
+          <w:rFonts w:ascii="Times New Roman" w:hAnsi="Times New Roman" w:cs="Times New Roman"/>
+          <w:sz w:val="28"/>
+          <w:szCs w:val="28"/>
+        </w:rPr>
+        <w:t>3666</w:t>
+      </w:r>
+    </w:p>
+    <w:p>
+      <w:pPr>
+        <w:jc w:val="both"/>
+        <w:rPr>
+          <w:rFonts w:ascii="Times New Roman" w:hAnsi="Times New Roman" w:cs="Times New Roman"/>
+          <w:sz w:val="28"/>
+          <w:szCs w:val="28"/>
+        </w:rPr>
+      </w:pPr>
+      <w:r>
+        <w:rPr>
+          <w:rFonts w:ascii="Times New Roman" w:hAnsi="Times New Roman" w:cs="Times New Roman"/>
+          <w:sz w:val="28"/>
+          <w:szCs w:val="28"/>
+        </w:rPr>
+        <w:t xml:space="preserve">Further </w:t>
+      </w:r>
+      <w:proofErr w:type="gramStart"/>
+      <w:r>
+        <w:rPr>
+          <w:rFonts w:ascii="Times New Roman" w:hAnsi="Times New Roman" w:cs="Times New Roman"/>
+          <w:sz w:val="28"/>
+          <w:szCs w:val="28"/>
+        </w:rPr>
+        <w:t>enhancements :</w:t>
+      </w:r>
+      <w:proofErr w:type="gramEnd"/>
+      <w:r>
+        <w:rPr>
+          <w:rFonts w:ascii="Times New Roman" w:hAnsi="Times New Roman" w:cs="Times New Roman"/>
+          <w:sz w:val="28"/>
+          <w:szCs w:val="28"/>
+        </w:rPr>
+        <w:t xml:space="preserve"> Feature selection could be made more precise, not considering the complexity of the features one hot encoding could be used.</w:t>
       </w:r>
     </w:p>
     <w:p>
@@ -1954,7 +2548,25 @@
           <w:sz w:val="28"/>
           <w:szCs w:val="28"/>
         </w:rPr>
-        <w:t xml:space="preserve"> a)Definitely will do </w:t>
+        <w:t xml:space="preserve"> </w:t>
+      </w:r>
+      <w:proofErr w:type="gramStart"/>
+      <w:r>
+        <w:rPr>
+          <w:rFonts w:ascii="Times New Roman" w:hAnsi="Times New Roman" w:cs="Times New Roman"/>
+          <w:sz w:val="28"/>
+          <w:szCs w:val="28"/>
+        </w:rPr>
+        <w:t>a)Definitely</w:t>
+      </w:r>
+      <w:proofErr w:type="gramEnd"/>
+      <w:r>
+        <w:rPr>
+          <w:rFonts w:ascii="Times New Roman" w:hAnsi="Times New Roman" w:cs="Times New Roman"/>
+          <w:sz w:val="28"/>
+          <w:szCs w:val="28"/>
+        </w:rPr>
+        <w:t xml:space="preserve"> will do </w:t>
       </w:r>
     </w:p>
     <w:p>
@@ -2072,6 +2684,124 @@
           <w:szCs w:val="28"/>
         </w:rPr>
       </w:pPr>
+      <w:proofErr w:type="gramStart"/>
+      <w:r>
+        <w:rPr>
+          <w:rFonts w:ascii="Times New Roman" w:hAnsi="Times New Roman" w:cs="Times New Roman"/>
+          <w:sz w:val="28"/>
+          <w:szCs w:val="28"/>
+        </w:rPr>
+        <w:t>b)Likely</w:t>
+      </w:r>
+      <w:proofErr w:type="gramEnd"/>
+      <w:r>
+        <w:rPr>
+          <w:rFonts w:ascii="Times New Roman" w:hAnsi="Times New Roman" w:cs="Times New Roman"/>
+          <w:sz w:val="28"/>
+          <w:szCs w:val="28"/>
+        </w:rPr>
+        <w:t xml:space="preserve"> wil</w:t>
+      </w:r>
+      <w:r>
+        <w:rPr>
+          <w:rFonts w:ascii="Times New Roman" w:hAnsi="Times New Roman" w:cs="Times New Roman"/>
+          <w:sz w:val="28"/>
+          <w:szCs w:val="28"/>
+        </w:rPr>
+        <w:t>l</w:t>
+      </w:r>
+      <w:r>
+        <w:rPr>
+          <w:rFonts w:ascii="Times New Roman" w:hAnsi="Times New Roman" w:cs="Times New Roman"/>
+          <w:sz w:val="28"/>
+          <w:szCs w:val="28"/>
+        </w:rPr>
+        <w:t xml:space="preserve"> do </w:t>
+      </w:r>
+    </w:p>
+    <w:p>
+      <w:pPr>
+        <w:jc w:val="both"/>
+        <w:rPr>
+          <w:rFonts w:ascii="Times New Roman" w:hAnsi="Times New Roman" w:cs="Times New Roman"/>
+          <w:sz w:val="28"/>
+          <w:szCs w:val="28"/>
+        </w:rPr>
+      </w:pPr>
+      <w:r>
+        <w:rPr>
+          <w:rFonts w:ascii="Times New Roman" w:hAnsi="Times New Roman" w:cs="Times New Roman"/>
+          <w:sz w:val="28"/>
+          <w:szCs w:val="28"/>
+        </w:rPr>
+        <w:t>we design</w:t>
+      </w:r>
+      <w:r>
+        <w:rPr>
+          <w:rFonts w:ascii="Times New Roman" w:hAnsi="Times New Roman" w:cs="Times New Roman"/>
+          <w:sz w:val="28"/>
+          <w:szCs w:val="28"/>
+        </w:rPr>
+        <w:t>ed</w:t>
+      </w:r>
+      <w:r>
+        <w:rPr>
+          <w:rFonts w:ascii="Times New Roman" w:hAnsi="Times New Roman" w:cs="Times New Roman"/>
+          <w:sz w:val="28"/>
+          <w:szCs w:val="28"/>
+        </w:rPr>
+        <w:t xml:space="preserve"> a system which uses the rating given by a customer to predict if he is going to stay on this network or not and depending upon this </w:t>
+      </w:r>
+      <w:proofErr w:type="gramStart"/>
+      <w:r>
+        <w:rPr>
+          <w:rFonts w:ascii="Times New Roman" w:hAnsi="Times New Roman" w:cs="Times New Roman"/>
+          <w:sz w:val="28"/>
+          <w:szCs w:val="28"/>
+        </w:rPr>
+        <w:t>rating</w:t>
+      </w:r>
+      <w:proofErr w:type="gramEnd"/>
+      <w:r>
+        <w:rPr>
+          <w:rFonts w:ascii="Times New Roman" w:hAnsi="Times New Roman" w:cs="Times New Roman"/>
+          <w:sz w:val="28"/>
+          <w:szCs w:val="28"/>
+        </w:rPr>
+        <w:t xml:space="preserve"> we </w:t>
+      </w:r>
+      <w:r>
+        <w:rPr>
+          <w:rFonts w:ascii="Times New Roman" w:hAnsi="Times New Roman" w:cs="Times New Roman"/>
+          <w:sz w:val="28"/>
+          <w:szCs w:val="28"/>
+        </w:rPr>
+        <w:t>designed</w:t>
+      </w:r>
+      <w:r>
+        <w:rPr>
+          <w:rFonts w:ascii="Times New Roman" w:hAnsi="Times New Roman" w:cs="Times New Roman"/>
+          <w:sz w:val="28"/>
+          <w:szCs w:val="28"/>
+        </w:rPr>
+        <w:t xml:space="preserve"> business techniques that can make the customer stay on our network. We </w:t>
+      </w:r>
+      <w:r>
+        <w:rPr>
+          <w:rFonts w:ascii="Times New Roman" w:hAnsi="Times New Roman" w:cs="Times New Roman"/>
+          <w:sz w:val="28"/>
+          <w:szCs w:val="28"/>
+        </w:rPr>
+        <w:t>used</w:t>
+      </w:r>
+      <w:r>
+        <w:rPr>
+          <w:rFonts w:ascii="Times New Roman" w:hAnsi="Times New Roman" w:cs="Times New Roman"/>
+          <w:sz w:val="28"/>
+          <w:szCs w:val="28"/>
+        </w:rPr>
+        <w:t xml:space="preserve"> spark </w:t>
+      </w:r>
       <w:r>
         <w:rPr>
           <w:rFonts w:ascii="Times New Roman" w:hAnsi="Times New Roman" w:cs="Times New Roman"/>
@@ -2079,41 +2809,33 @@
           <w:szCs w:val="28"/>
         </w:rPr>
         <w:lastRenderedPageBreak/>
-        <w:t>b)Likely wil</w:t>
-      </w:r>
-      <w:r>
-        <w:rPr>
-          <w:rFonts w:ascii="Times New Roman" w:hAnsi="Times New Roman" w:cs="Times New Roman"/>
-          <w:sz w:val="28"/>
-          <w:szCs w:val="28"/>
-        </w:rPr>
-        <w:t>l</w:t>
-      </w:r>
-      <w:r>
-        <w:rPr>
-          <w:rFonts w:ascii="Times New Roman" w:hAnsi="Times New Roman" w:cs="Times New Roman"/>
-          <w:sz w:val="28"/>
-          <w:szCs w:val="28"/>
-        </w:rPr>
-        <w:t xml:space="preserve"> do </w:t>
-      </w:r>
-    </w:p>
-    <w:p>
-      <w:pPr>
-        <w:jc w:val="both"/>
-        <w:rPr>
-          <w:rFonts w:ascii="Times New Roman" w:hAnsi="Times New Roman" w:cs="Times New Roman"/>
-          <w:sz w:val="28"/>
-          <w:szCs w:val="28"/>
-        </w:rPr>
-      </w:pPr>
-      <w:r>
-        <w:rPr>
-          <w:rFonts w:ascii="Times New Roman" w:hAnsi="Times New Roman" w:cs="Times New Roman"/>
-          <w:sz w:val="28"/>
-          <w:szCs w:val="28"/>
-        </w:rPr>
-        <w:t>we design</w:t>
+        <w:t xml:space="preserve">for parallelizing of our implementation of logistic </w:t>
+      </w:r>
+      <w:proofErr w:type="gramStart"/>
+      <w:r>
+        <w:rPr>
+          <w:rFonts w:ascii="Times New Roman" w:hAnsi="Times New Roman" w:cs="Times New Roman"/>
+          <w:sz w:val="28"/>
+          <w:szCs w:val="28"/>
+        </w:rPr>
+        <w:t>regression .We</w:t>
+      </w:r>
+      <w:proofErr w:type="gramEnd"/>
+      <w:r>
+        <w:rPr>
+          <w:rFonts w:ascii="Times New Roman" w:hAnsi="Times New Roman" w:cs="Times New Roman"/>
+          <w:sz w:val="28"/>
+          <w:szCs w:val="28"/>
+        </w:rPr>
+        <w:t xml:space="preserve"> </w:t>
+      </w:r>
+      <w:r>
+        <w:rPr>
+          <w:rFonts w:ascii="Times New Roman" w:hAnsi="Times New Roman" w:cs="Times New Roman"/>
+          <w:sz w:val="28"/>
+          <w:szCs w:val="28"/>
+        </w:rPr>
+        <w:t>perform</w:t>
       </w:r>
       <w:r>
         <w:rPr>
@@ -2129,7 +2851,297 @@
           <w:sz w:val="28"/>
           <w:szCs w:val="28"/>
         </w:rPr>
-        <w:t xml:space="preserve"> a system which uses the rating given by a customer to predict if he is going to stay on this network or not and depending upon this </w:t>
+        <w:t xml:space="preserve"> classification using other classifiers using predefined libraries and then compare the performance of logistic regression with other classification algorithms (Naïve Bayes classifier)</w:t>
+      </w:r>
+    </w:p>
+    <w:p>
+      <w:pPr>
+        <w:jc w:val="both"/>
+        <w:rPr>
+          <w:rFonts w:ascii="Times New Roman" w:hAnsi="Times New Roman" w:cs="Times New Roman"/>
+          <w:sz w:val="28"/>
+          <w:szCs w:val="28"/>
+        </w:rPr>
+      </w:pPr>
+    </w:p>
+    <w:p>
+      <w:pPr>
+        <w:jc w:val="both"/>
+        <w:rPr>
+          <w:rFonts w:ascii="Times New Roman" w:hAnsi="Times New Roman" w:cs="Times New Roman"/>
+          <w:sz w:val="28"/>
+          <w:szCs w:val="28"/>
+        </w:rPr>
+      </w:pPr>
+      <w:r>
+        <w:rPr>
+          <w:rFonts w:ascii="Times New Roman" w:hAnsi="Times New Roman" w:cs="Times New Roman"/>
+          <w:sz w:val="28"/>
+          <w:szCs w:val="28"/>
+        </w:rPr>
+        <w:t xml:space="preserve">and </w:t>
+      </w:r>
+      <w:r>
+        <w:rPr>
+          <w:rFonts w:ascii="Times New Roman" w:hAnsi="Times New Roman" w:cs="Times New Roman"/>
+          <w:sz w:val="28"/>
+          <w:szCs w:val="28"/>
+        </w:rPr>
+        <w:t xml:space="preserve">we </w:t>
+      </w:r>
+      <w:r>
+        <w:rPr>
+          <w:rFonts w:ascii="Times New Roman" w:hAnsi="Times New Roman" w:cs="Times New Roman"/>
+          <w:sz w:val="28"/>
+          <w:szCs w:val="28"/>
+        </w:rPr>
+        <w:t xml:space="preserve">tried our best to achieve </w:t>
+      </w:r>
+      <w:r>
+        <w:rPr>
+          <w:rFonts w:ascii="Times New Roman" w:hAnsi="Times New Roman" w:cs="Times New Roman"/>
+          <w:sz w:val="28"/>
+          <w:szCs w:val="28"/>
+        </w:rPr>
+        <w:t>the aspects of</w:t>
+      </w:r>
+      <w:r>
+        <w:rPr>
+          <w:rFonts w:ascii="Times New Roman" w:hAnsi="Times New Roman" w:cs="Times New Roman"/>
+          <w:sz w:val="28"/>
+          <w:szCs w:val="28"/>
+        </w:rPr>
+        <w:t xml:space="preserve"> </w:t>
+      </w:r>
+    </w:p>
+    <w:p>
+      <w:pPr>
+        <w:jc w:val="both"/>
+        <w:rPr>
+          <w:rFonts w:ascii="Times New Roman" w:hAnsi="Times New Roman" w:cs="Times New Roman"/>
+          <w:sz w:val="28"/>
+          <w:szCs w:val="28"/>
+        </w:rPr>
+      </w:pPr>
+      <w:r>
+        <w:rPr>
+          <w:rFonts w:ascii="Times New Roman" w:hAnsi="Times New Roman" w:cs="Times New Roman"/>
+          <w:sz w:val="28"/>
+          <w:szCs w:val="28"/>
+        </w:rPr>
+        <w:t>c)</w:t>
+      </w:r>
+      <w:r>
+        <w:rPr>
+          <w:rFonts w:ascii="Times New Roman" w:hAnsi="Times New Roman" w:cs="Times New Roman"/>
+          <w:sz w:val="28"/>
+          <w:szCs w:val="28"/>
+        </w:rPr>
+        <w:t>Would ideally like to do.</w:t>
+      </w:r>
+    </w:p>
+    <w:p>
+      <w:pPr>
+        <w:jc w:val="both"/>
+        <w:rPr>
+          <w:rFonts w:ascii="Times New Roman" w:hAnsi="Times New Roman" w:cs="Times New Roman"/>
+          <w:sz w:val="28"/>
+          <w:szCs w:val="28"/>
+        </w:rPr>
+      </w:pPr>
+      <w:r>
+        <w:rPr>
+          <w:rFonts w:ascii="Times New Roman" w:hAnsi="Times New Roman" w:cs="Times New Roman"/>
+          <w:sz w:val="28"/>
+          <w:szCs w:val="28"/>
+        </w:rPr>
+        <w:t>We</w:t>
+      </w:r>
+      <w:r>
+        <w:rPr>
+          <w:rFonts w:ascii="Times New Roman" w:hAnsi="Times New Roman" w:cs="Times New Roman"/>
+          <w:sz w:val="28"/>
+          <w:szCs w:val="28"/>
+        </w:rPr>
+        <w:t xml:space="preserve"> </w:t>
+      </w:r>
+      <w:r>
+        <w:rPr>
+          <w:rFonts w:ascii="Times New Roman" w:hAnsi="Times New Roman" w:cs="Times New Roman"/>
+          <w:sz w:val="28"/>
+          <w:szCs w:val="28"/>
+        </w:rPr>
+        <w:t>tr</w:t>
+      </w:r>
+      <w:r>
+        <w:rPr>
+          <w:rFonts w:ascii="Times New Roman" w:hAnsi="Times New Roman" w:cs="Times New Roman"/>
+          <w:sz w:val="28"/>
+          <w:szCs w:val="28"/>
+        </w:rPr>
+        <w:t>ied</w:t>
+      </w:r>
+      <w:r>
+        <w:rPr>
+          <w:rFonts w:ascii="Times New Roman" w:hAnsi="Times New Roman" w:cs="Times New Roman"/>
+          <w:sz w:val="28"/>
+          <w:szCs w:val="28"/>
+        </w:rPr>
+        <w:t xml:space="preserve"> to implement the whole algorithm (Naïve Bayes classifier) without using predefined libraries so that we can get a clear picture of the internals of this algorithm.</w:t>
+      </w:r>
+    </w:p>
+    <w:p>
+      <w:pPr>
+        <w:jc w:val="both"/>
+        <w:rPr>
+          <w:rFonts w:ascii="Times New Roman" w:hAnsi="Times New Roman" w:cs="Times New Roman"/>
+          <w:sz w:val="28"/>
+          <w:szCs w:val="28"/>
+        </w:rPr>
+      </w:pPr>
+    </w:p>
+    <w:p>
+      <w:pPr>
+        <w:jc w:val="both"/>
+        <w:rPr>
+          <w:rFonts w:ascii="Times New Roman" w:hAnsi="Times New Roman" w:cs="Times New Roman"/>
+          <w:b/>
+          <w:bCs/>
+          <w:sz w:val="32"/>
+          <w:szCs w:val="32"/>
+        </w:rPr>
+      </w:pPr>
+      <w:r>
+        <w:rPr>
+          <w:rFonts w:ascii="Times New Roman" w:hAnsi="Times New Roman" w:cs="Times New Roman"/>
+          <w:b/>
+          <w:bCs/>
+          <w:sz w:val="32"/>
+          <w:szCs w:val="32"/>
+        </w:rPr>
+        <w:t>Work division among team members</w:t>
+      </w:r>
+      <w:r>
+        <w:rPr>
+          <w:rFonts w:ascii="Times New Roman" w:hAnsi="Times New Roman" w:cs="Times New Roman"/>
+          <w:b/>
+          <w:bCs/>
+          <w:sz w:val="32"/>
+          <w:szCs w:val="32"/>
+        </w:rPr>
+        <w:t>:</w:t>
+      </w:r>
+    </w:p>
+    <w:p>
+      <w:pPr>
+        <w:jc w:val="both"/>
+        <w:rPr>
+          <w:rFonts w:ascii="Times New Roman" w:hAnsi="Times New Roman" w:cs="Times New Roman"/>
+          <w:sz w:val="28"/>
+          <w:szCs w:val="28"/>
+        </w:rPr>
+      </w:pPr>
+      <w:r>
+        <w:rPr>
+          <w:rFonts w:ascii="Times New Roman" w:hAnsi="Times New Roman" w:cs="Times New Roman"/>
+          <w:sz w:val="28"/>
+          <w:szCs w:val="28"/>
+        </w:rPr>
+        <w:t xml:space="preserve">Each of the team member has collectively worked on the whole project </w:t>
+      </w:r>
+      <w:r>
+        <w:rPr>
+          <w:rFonts w:ascii="Times New Roman" w:hAnsi="Times New Roman" w:cs="Times New Roman"/>
+          <w:sz w:val="28"/>
+          <w:szCs w:val="28"/>
+        </w:rPr>
+        <w:t xml:space="preserve">and tried </w:t>
+      </w:r>
+      <w:r>
+        <w:rPr>
+          <w:rFonts w:ascii="Times New Roman" w:hAnsi="Times New Roman" w:cs="Times New Roman"/>
+          <w:sz w:val="28"/>
+          <w:szCs w:val="28"/>
+        </w:rPr>
+        <w:t>collectively to optimize the performance and achieve the results.</w:t>
+      </w:r>
+    </w:p>
+    <w:p>
+      <w:pPr>
+        <w:jc w:val="both"/>
+        <w:rPr>
+          <w:rFonts w:ascii="Times New Roman" w:hAnsi="Times New Roman" w:cs="Times New Roman"/>
+          <w:sz w:val="28"/>
+          <w:szCs w:val="28"/>
+        </w:rPr>
+      </w:pPr>
+      <w:r>
+        <w:rPr>
+          <w:rFonts w:ascii="Times New Roman" w:hAnsi="Times New Roman" w:cs="Times New Roman"/>
+          <w:sz w:val="28"/>
+          <w:szCs w:val="28"/>
+        </w:rPr>
+        <w:t>A)</w:t>
+      </w:r>
+      <w:r>
+        <w:rPr>
+          <w:rFonts w:ascii="Times New Roman" w:hAnsi="Times New Roman" w:cs="Times New Roman"/>
+          <w:sz w:val="28"/>
+          <w:szCs w:val="28"/>
+        </w:rPr>
+        <w:t xml:space="preserve"> </w:t>
+      </w:r>
+      <w:proofErr w:type="spellStart"/>
+      <w:r>
+        <w:rPr>
+          <w:rFonts w:ascii="Times New Roman" w:hAnsi="Times New Roman" w:cs="Times New Roman"/>
+          <w:sz w:val="28"/>
+          <w:szCs w:val="28"/>
+        </w:rPr>
+        <w:t>Ram</w:t>
+      </w:r>
+      <w:r>
+        <w:rPr>
+          <w:rFonts w:ascii="Times New Roman" w:hAnsi="Times New Roman" w:cs="Times New Roman"/>
+          <w:sz w:val="28"/>
+          <w:szCs w:val="28"/>
+        </w:rPr>
+        <w:t>a</w:t>
+      </w:r>
+      <w:r>
+        <w:rPr>
+          <w:rFonts w:ascii="Times New Roman" w:hAnsi="Times New Roman" w:cs="Times New Roman"/>
+          <w:sz w:val="28"/>
+          <w:szCs w:val="28"/>
+        </w:rPr>
+        <w:t>njaneyulu</w:t>
+      </w:r>
+      <w:proofErr w:type="spellEnd"/>
+      <w:r>
+        <w:rPr>
+          <w:rFonts w:ascii="Times New Roman" w:hAnsi="Times New Roman" w:cs="Times New Roman"/>
+          <w:sz w:val="28"/>
+          <w:szCs w:val="28"/>
+        </w:rPr>
+        <w:t xml:space="preserve"> Reddy </w:t>
+      </w:r>
+      <w:proofErr w:type="spellStart"/>
+      <w:r>
+        <w:rPr>
+          <w:rFonts w:ascii="Times New Roman" w:hAnsi="Times New Roman" w:cs="Times New Roman"/>
+          <w:sz w:val="28"/>
+          <w:szCs w:val="28"/>
+        </w:rPr>
+        <w:t>BayapuReddy</w:t>
+      </w:r>
+      <w:proofErr w:type="spellEnd"/>
+      <w:r>
+        <w:rPr>
+          <w:rFonts w:ascii="Times New Roman" w:hAnsi="Times New Roman" w:cs="Times New Roman"/>
+          <w:sz w:val="28"/>
+          <w:szCs w:val="28"/>
+        </w:rPr>
+        <w:t xml:space="preserve"> Lakshmi </w:t>
       </w:r>
       <w:proofErr w:type="gramStart"/>
       <w:r>
@@ -2138,7 +3150,31 @@
           <w:sz w:val="28"/>
           <w:szCs w:val="28"/>
         </w:rPr>
-        <w:t>rating</w:t>
+        <w:t>Reddy</w:t>
+      </w:r>
+      <w:r>
+        <w:rPr>
+          <w:rFonts w:ascii="Times New Roman" w:hAnsi="Times New Roman" w:cs="Times New Roman"/>
+          <w:sz w:val="28"/>
+          <w:szCs w:val="28"/>
+        </w:rPr>
+        <w:t xml:space="preserve"> </w:t>
+      </w:r>
+      <w:r>
+        <w:rPr>
+          <w:rFonts w:ascii="Times New Roman" w:hAnsi="Times New Roman" w:cs="Times New Roman"/>
+          <w:sz w:val="28"/>
+          <w:szCs w:val="28"/>
+        </w:rPr>
+        <w:t xml:space="preserve"> </w:t>
+      </w:r>
+      <w:r>
+        <w:rPr>
+          <w:rFonts w:ascii="Times New Roman" w:hAnsi="Times New Roman" w:cs="Times New Roman"/>
+          <w:sz w:val="28"/>
+          <w:szCs w:val="28"/>
+        </w:rPr>
+        <w:t>(</w:t>
       </w:r>
       <w:proofErr w:type="gramEnd"/>
       <w:r>
@@ -2147,39 +3183,41 @@
           <w:sz w:val="28"/>
           <w:szCs w:val="28"/>
         </w:rPr>
-        <w:t xml:space="preserve"> we </w:t>
-      </w:r>
-      <w:r>
-        <w:rPr>
-          <w:rFonts w:ascii="Times New Roman" w:hAnsi="Times New Roman" w:cs="Times New Roman"/>
-          <w:sz w:val="28"/>
-          <w:szCs w:val="28"/>
-        </w:rPr>
-        <w:t>designed</w:t>
-      </w:r>
-      <w:r>
-        <w:rPr>
-          <w:rFonts w:ascii="Times New Roman" w:hAnsi="Times New Roman" w:cs="Times New Roman"/>
-          <w:sz w:val="28"/>
-          <w:szCs w:val="28"/>
-        </w:rPr>
-        <w:t xml:space="preserve"> business techniques that can make the customer stay on our network. We </w:t>
-      </w:r>
-      <w:r>
-        <w:rPr>
-          <w:rFonts w:ascii="Times New Roman" w:hAnsi="Times New Roman" w:cs="Times New Roman"/>
-          <w:sz w:val="28"/>
-          <w:szCs w:val="28"/>
-        </w:rPr>
-        <w:t>used</w:t>
-      </w:r>
-      <w:r>
-        <w:rPr>
-          <w:rFonts w:ascii="Times New Roman" w:hAnsi="Times New Roman" w:cs="Times New Roman"/>
-          <w:sz w:val="28"/>
-          <w:szCs w:val="28"/>
-        </w:rPr>
-        <w:t xml:space="preserve"> spark for parallelizing of our implementation of logistic regression .We</w:t>
+        <w:t xml:space="preserve">student id: </w:t>
+      </w:r>
+      <w:r>
+        <w:rPr>
+          <w:rFonts w:ascii="Times New Roman" w:hAnsi="Times New Roman" w:cs="Times New Roman"/>
+          <w:sz w:val="28"/>
+          <w:szCs w:val="28"/>
+        </w:rPr>
+        <w:t>801101005</w:t>
+      </w:r>
+      <w:r>
+        <w:rPr>
+          <w:rFonts w:ascii="Times New Roman" w:hAnsi="Times New Roman" w:cs="Times New Roman"/>
+          <w:sz w:val="28"/>
+          <w:szCs w:val="28"/>
+        </w:rPr>
+        <w:t>):</w:t>
+      </w:r>
+    </w:p>
+    <w:p>
+      <w:pPr>
+        <w:jc w:val="both"/>
+        <w:rPr>
+          <w:rFonts w:ascii="Times New Roman" w:hAnsi="Times New Roman" w:cs="Times New Roman"/>
+          <w:sz w:val="28"/>
+          <w:szCs w:val="28"/>
+        </w:rPr>
+      </w:pPr>
+      <w:r>
+        <w:rPr>
+          <w:rFonts w:ascii="Times New Roman" w:hAnsi="Times New Roman" w:cs="Times New Roman"/>
+          <w:sz w:val="28"/>
+          <w:szCs w:val="28"/>
+        </w:rPr>
+        <w:t>Analyze data set and splitting of data for training and testing.</w:t>
       </w:r>
       <w:r>
         <w:rPr>
@@ -2195,75 +3233,7 @@
           <w:sz w:val="28"/>
           <w:szCs w:val="28"/>
         </w:rPr>
-        <w:t>perform</w:t>
-      </w:r>
-      <w:r>
-        <w:rPr>
-          <w:rFonts w:ascii="Times New Roman" w:hAnsi="Times New Roman" w:cs="Times New Roman"/>
-          <w:sz w:val="28"/>
-          <w:szCs w:val="28"/>
-        </w:rPr>
-        <w:t>ed</w:t>
-      </w:r>
-      <w:r>
-        <w:rPr>
-          <w:rFonts w:ascii="Times New Roman" w:hAnsi="Times New Roman" w:cs="Times New Roman"/>
-          <w:sz w:val="28"/>
-          <w:szCs w:val="28"/>
-        </w:rPr>
-        <w:t xml:space="preserve"> classification using other classifiers using predefined libraries and then compare the performance of logistic regression with other classification algorithms (Naïve Bayes classifier)</w:t>
-      </w:r>
-    </w:p>
-    <w:p>
-      <w:pPr>
-        <w:jc w:val="both"/>
-        <w:rPr>
-          <w:rFonts w:ascii="Times New Roman" w:hAnsi="Times New Roman" w:cs="Times New Roman"/>
-          <w:sz w:val="28"/>
-          <w:szCs w:val="28"/>
-        </w:rPr>
-      </w:pPr>
-    </w:p>
-    <w:p>
-      <w:pPr>
-        <w:jc w:val="both"/>
-        <w:rPr>
-          <w:rFonts w:ascii="Times New Roman" w:hAnsi="Times New Roman" w:cs="Times New Roman"/>
-          <w:sz w:val="28"/>
-          <w:szCs w:val="28"/>
-        </w:rPr>
-      </w:pPr>
-      <w:r>
-        <w:rPr>
-          <w:rFonts w:ascii="Times New Roman" w:hAnsi="Times New Roman" w:cs="Times New Roman"/>
-          <w:sz w:val="28"/>
-          <w:szCs w:val="28"/>
-        </w:rPr>
-        <w:t xml:space="preserve">and </w:t>
-      </w:r>
-      <w:r>
-        <w:rPr>
-          <w:rFonts w:ascii="Times New Roman" w:hAnsi="Times New Roman" w:cs="Times New Roman"/>
-          <w:sz w:val="28"/>
-          <w:szCs w:val="28"/>
-        </w:rPr>
-        <w:t xml:space="preserve">we </w:t>
-      </w:r>
-      <w:r>
-        <w:rPr>
-          <w:rFonts w:ascii="Times New Roman" w:hAnsi="Times New Roman" w:cs="Times New Roman"/>
-          <w:sz w:val="28"/>
-          <w:szCs w:val="28"/>
-        </w:rPr>
-        <w:t xml:space="preserve">tried our best to achieve </w:t>
-      </w:r>
-      <w:r>
-        <w:rPr>
-          <w:rFonts w:ascii="Times New Roman" w:hAnsi="Times New Roman" w:cs="Times New Roman"/>
-          <w:sz w:val="28"/>
-          <w:szCs w:val="28"/>
-        </w:rPr>
-        <w:t>the aspects of</w:t>
+        <w:t>Implement naïve</w:t>
       </w:r>
       <w:r>
         <w:rPr>
@@ -2273,49 +3243,49 @@
         </w:rPr>
         <w:t xml:space="preserve"> </w:t>
       </w:r>
-    </w:p>
-    <w:p>
-      <w:pPr>
-        <w:jc w:val="both"/>
-        <w:rPr>
-          <w:rFonts w:ascii="Times New Roman" w:hAnsi="Times New Roman" w:cs="Times New Roman"/>
-          <w:sz w:val="28"/>
-          <w:szCs w:val="28"/>
-        </w:rPr>
-      </w:pPr>
-      <w:r>
-        <w:rPr>
-          <w:rFonts w:ascii="Times New Roman" w:hAnsi="Times New Roman" w:cs="Times New Roman"/>
-          <w:sz w:val="28"/>
-          <w:szCs w:val="28"/>
-        </w:rPr>
-        <w:t>c)</w:t>
-      </w:r>
-      <w:r>
-        <w:rPr>
-          <w:rFonts w:ascii="Times New Roman" w:hAnsi="Times New Roman" w:cs="Times New Roman"/>
-          <w:sz w:val="28"/>
-          <w:szCs w:val="28"/>
-        </w:rPr>
-        <w:t>Would ideally like to do.</w:t>
-      </w:r>
-    </w:p>
-    <w:p>
-      <w:pPr>
-        <w:jc w:val="both"/>
-        <w:rPr>
-          <w:rFonts w:ascii="Times New Roman" w:hAnsi="Times New Roman" w:cs="Times New Roman"/>
-          <w:sz w:val="28"/>
-          <w:szCs w:val="28"/>
-        </w:rPr>
-      </w:pPr>
-      <w:r>
-        <w:rPr>
-          <w:rFonts w:ascii="Times New Roman" w:hAnsi="Times New Roman" w:cs="Times New Roman"/>
-          <w:sz w:val="28"/>
-          <w:szCs w:val="28"/>
-        </w:rPr>
-        <w:t>We</w:t>
+      <w:proofErr w:type="spellStart"/>
+      <w:r>
+        <w:rPr>
+          <w:rFonts w:ascii="Times New Roman" w:hAnsi="Times New Roman" w:cs="Times New Roman"/>
+          <w:sz w:val="28"/>
+          <w:szCs w:val="28"/>
+        </w:rPr>
+        <w:t>bayes</w:t>
+      </w:r>
+      <w:proofErr w:type="spellEnd"/>
+      <w:r>
+        <w:rPr>
+          <w:rFonts w:ascii="Times New Roman" w:hAnsi="Times New Roman" w:cs="Times New Roman"/>
+          <w:sz w:val="28"/>
+          <w:szCs w:val="28"/>
+        </w:rPr>
+        <w:t xml:space="preserve"> algorithm on the dataset</w:t>
+      </w:r>
+      <w:r>
+        <w:rPr>
+          <w:rFonts w:ascii="Times New Roman" w:hAnsi="Times New Roman" w:cs="Times New Roman"/>
+          <w:sz w:val="28"/>
+          <w:szCs w:val="28"/>
+        </w:rPr>
+        <w:t>.</w:t>
+      </w:r>
+    </w:p>
+    <w:p>
+      <w:pPr>
+        <w:jc w:val="both"/>
+        <w:rPr>
+          <w:rFonts w:ascii="Times New Roman" w:hAnsi="Times New Roman" w:cs="Times New Roman"/>
+          <w:sz w:val="28"/>
+          <w:szCs w:val="28"/>
+        </w:rPr>
+      </w:pPr>
+      <w:r>
+        <w:rPr>
+          <w:rFonts w:ascii="Times New Roman" w:hAnsi="Times New Roman" w:cs="Times New Roman"/>
+          <w:sz w:val="28"/>
+          <w:szCs w:val="28"/>
+        </w:rPr>
+        <w:t>B)</w:t>
       </w:r>
       <w:r>
         <w:rPr>
@@ -2331,55 +3301,277 @@
           <w:sz w:val="28"/>
           <w:szCs w:val="28"/>
         </w:rPr>
-        <w:t>tr</w:t>
-      </w:r>
-      <w:r>
-        <w:rPr>
-          <w:rFonts w:ascii="Times New Roman" w:hAnsi="Times New Roman" w:cs="Times New Roman"/>
-          <w:sz w:val="28"/>
-          <w:szCs w:val="28"/>
-        </w:rPr>
-        <w:t>ied</w:t>
-      </w:r>
-      <w:r>
-        <w:rPr>
-          <w:rFonts w:ascii="Times New Roman" w:hAnsi="Times New Roman" w:cs="Times New Roman"/>
-          <w:sz w:val="28"/>
-          <w:szCs w:val="28"/>
-        </w:rPr>
-        <w:t xml:space="preserve"> to implement the whole algorithm (Naïve Bayes classifier) without using predefined libraries so that we can get a clear picture of the internals of this algorithm.</w:t>
-      </w:r>
-    </w:p>
-    <w:p>
-      <w:pPr>
-        <w:jc w:val="both"/>
-        <w:rPr>
-          <w:rFonts w:ascii="Times New Roman" w:hAnsi="Times New Roman" w:cs="Times New Roman"/>
-          <w:sz w:val="28"/>
-          <w:szCs w:val="28"/>
-        </w:rPr>
-      </w:pPr>
-    </w:p>
-    <w:p>
-      <w:pPr>
-        <w:jc w:val="both"/>
-        <w:rPr>
-          <w:rFonts w:ascii="Times New Roman" w:hAnsi="Times New Roman" w:cs="Times New Roman"/>
-          <w:b/>
-          <w:bCs/>
-          <w:sz w:val="32"/>
-          <w:szCs w:val="32"/>
-        </w:rPr>
-      </w:pPr>
-      <w:r>
-        <w:rPr>
-          <w:rFonts w:ascii="Times New Roman" w:hAnsi="Times New Roman" w:cs="Times New Roman"/>
-          <w:b/>
-          <w:bCs/>
-          <w:sz w:val="32"/>
-          <w:szCs w:val="32"/>
-        </w:rPr>
-        <w:t>Work division among team members</w:t>
+        <w:t xml:space="preserve">Sandeep Bellary </w:t>
+      </w:r>
+      <w:r>
+        <w:rPr>
+          <w:rFonts w:ascii="Times New Roman" w:hAnsi="Times New Roman" w:cs="Times New Roman"/>
+          <w:sz w:val="28"/>
+          <w:szCs w:val="28"/>
+        </w:rPr>
+        <w:t xml:space="preserve">(student id: </w:t>
+      </w:r>
+      <w:r>
+        <w:rPr>
+          <w:rFonts w:ascii="Times New Roman" w:hAnsi="Times New Roman" w:cs="Times New Roman"/>
+          <w:sz w:val="28"/>
+          <w:szCs w:val="28"/>
+        </w:rPr>
+        <w:t>801101004</w:t>
+      </w:r>
+      <w:r>
+        <w:rPr>
+          <w:rFonts w:ascii="Times New Roman" w:hAnsi="Times New Roman" w:cs="Times New Roman"/>
+          <w:sz w:val="28"/>
+          <w:szCs w:val="28"/>
+        </w:rPr>
+        <w:t>):</w:t>
+      </w:r>
+    </w:p>
+    <w:p>
+      <w:pPr>
+        <w:jc w:val="both"/>
+        <w:rPr>
+          <w:rFonts w:ascii="Times New Roman" w:hAnsi="Times New Roman" w:cs="Times New Roman"/>
+          <w:sz w:val="28"/>
+          <w:szCs w:val="28"/>
+        </w:rPr>
+      </w:pPr>
+      <w:r>
+        <w:rPr>
+          <w:rFonts w:ascii="Times New Roman" w:hAnsi="Times New Roman" w:cs="Times New Roman"/>
+          <w:sz w:val="28"/>
+          <w:szCs w:val="28"/>
+        </w:rPr>
+        <w:t xml:space="preserve"> </w:t>
+      </w:r>
+      <w:r>
+        <w:rPr>
+          <w:rFonts w:ascii="Times New Roman" w:hAnsi="Times New Roman" w:cs="Times New Roman"/>
+          <w:sz w:val="28"/>
+          <w:szCs w:val="28"/>
+        </w:rPr>
+        <w:t>Preprocessing</w:t>
+      </w:r>
+      <w:r>
+        <w:rPr>
+          <w:rFonts w:ascii="Times New Roman" w:hAnsi="Times New Roman" w:cs="Times New Roman"/>
+          <w:sz w:val="28"/>
+          <w:szCs w:val="28"/>
+        </w:rPr>
+        <w:t xml:space="preserve"> </w:t>
+      </w:r>
+      <w:r>
+        <w:rPr>
+          <w:rFonts w:ascii="Times New Roman" w:hAnsi="Times New Roman" w:cs="Times New Roman"/>
+          <w:sz w:val="28"/>
+          <w:szCs w:val="28"/>
+        </w:rPr>
+        <w:t>Build the model for logistic regression Illustrate the results</w:t>
+      </w:r>
+      <w:r>
+        <w:rPr>
+          <w:rFonts w:ascii="Times New Roman" w:hAnsi="Times New Roman" w:cs="Times New Roman"/>
+          <w:sz w:val="28"/>
+          <w:szCs w:val="28"/>
+        </w:rPr>
+        <w:t>.</w:t>
+      </w:r>
+    </w:p>
+    <w:p>
+      <w:pPr>
+        <w:jc w:val="both"/>
+        <w:rPr>
+          <w:rFonts w:ascii="Times New Roman" w:hAnsi="Times New Roman" w:cs="Times New Roman"/>
+          <w:sz w:val="28"/>
+          <w:szCs w:val="28"/>
+        </w:rPr>
+      </w:pPr>
+      <w:r>
+        <w:rPr>
+          <w:rFonts w:ascii="Times New Roman" w:hAnsi="Times New Roman" w:cs="Times New Roman"/>
+          <w:sz w:val="28"/>
+          <w:szCs w:val="28"/>
+        </w:rPr>
+        <w:t>C)</w:t>
+      </w:r>
+      <w:r>
+        <w:rPr>
+          <w:rFonts w:ascii="Times New Roman" w:hAnsi="Times New Roman" w:cs="Times New Roman"/>
+          <w:sz w:val="28"/>
+          <w:szCs w:val="28"/>
+        </w:rPr>
+        <w:t xml:space="preserve"> </w:t>
+      </w:r>
+      <w:bookmarkStart w:id="0" w:name="_GoBack"/>
+      <w:bookmarkEnd w:id="0"/>
+      <w:r>
+        <w:rPr>
+          <w:rFonts w:ascii="Times New Roman" w:hAnsi="Times New Roman" w:cs="Times New Roman"/>
+          <w:sz w:val="28"/>
+          <w:szCs w:val="28"/>
+        </w:rPr>
+        <w:t xml:space="preserve">Mohammad </w:t>
+      </w:r>
+      <w:proofErr w:type="spellStart"/>
+      <w:r>
+        <w:rPr>
+          <w:rFonts w:ascii="Times New Roman" w:hAnsi="Times New Roman" w:cs="Times New Roman"/>
+          <w:sz w:val="28"/>
+          <w:szCs w:val="28"/>
+        </w:rPr>
+        <w:t>Turab</w:t>
+      </w:r>
+      <w:proofErr w:type="spellEnd"/>
+      <w:r>
+        <w:rPr>
+          <w:rFonts w:ascii="Times New Roman" w:hAnsi="Times New Roman" w:cs="Times New Roman"/>
+          <w:sz w:val="28"/>
+          <w:szCs w:val="28"/>
+        </w:rPr>
+        <w:t xml:space="preserve"> Ali </w:t>
+      </w:r>
+      <w:r>
+        <w:rPr>
+          <w:rFonts w:ascii="Times New Roman" w:hAnsi="Times New Roman" w:cs="Times New Roman"/>
+          <w:sz w:val="28"/>
+          <w:szCs w:val="28"/>
+        </w:rPr>
+        <w:t xml:space="preserve">(student id: </w:t>
+      </w:r>
+      <w:r>
+        <w:rPr>
+          <w:rFonts w:ascii="Times New Roman" w:hAnsi="Times New Roman" w:cs="Times New Roman"/>
+          <w:sz w:val="28"/>
+          <w:szCs w:val="28"/>
+        </w:rPr>
+        <w:t>801096281</w:t>
+      </w:r>
+      <w:r>
+        <w:rPr>
+          <w:rFonts w:ascii="Times New Roman" w:hAnsi="Times New Roman" w:cs="Times New Roman"/>
+          <w:sz w:val="28"/>
+          <w:szCs w:val="28"/>
+        </w:rPr>
+        <w:t>):</w:t>
+      </w:r>
+    </w:p>
+    <w:p>
+      <w:pPr>
+        <w:jc w:val="both"/>
+        <w:rPr>
+          <w:rFonts w:ascii="Times New Roman" w:hAnsi="Times New Roman" w:cs="Times New Roman"/>
+          <w:sz w:val="28"/>
+          <w:szCs w:val="28"/>
+        </w:rPr>
+      </w:pPr>
+      <w:r>
+        <w:rPr>
+          <w:rFonts w:ascii="Times New Roman" w:hAnsi="Times New Roman" w:cs="Times New Roman"/>
+          <w:sz w:val="28"/>
+          <w:szCs w:val="28"/>
+        </w:rPr>
+        <w:t>Implement naïve</w:t>
+      </w:r>
+      <w:r>
+        <w:rPr>
+          <w:rFonts w:ascii="Times New Roman" w:hAnsi="Times New Roman" w:cs="Times New Roman"/>
+          <w:sz w:val="28"/>
+          <w:szCs w:val="28"/>
+        </w:rPr>
+        <w:t xml:space="preserve"> </w:t>
+      </w:r>
+      <w:proofErr w:type="spellStart"/>
+      <w:r>
+        <w:rPr>
+          <w:rFonts w:ascii="Times New Roman" w:hAnsi="Times New Roman" w:cs="Times New Roman"/>
+          <w:sz w:val="28"/>
+          <w:szCs w:val="28"/>
+        </w:rPr>
+        <w:t>bayes</w:t>
+      </w:r>
+      <w:proofErr w:type="spellEnd"/>
+      <w:r>
+        <w:rPr>
+          <w:rFonts w:ascii="Times New Roman" w:hAnsi="Times New Roman" w:cs="Times New Roman"/>
+          <w:sz w:val="28"/>
+          <w:szCs w:val="28"/>
+        </w:rPr>
+        <w:t xml:space="preserve"> algorithm on the data set </w:t>
+      </w:r>
+      <w:r>
+        <w:rPr>
+          <w:rFonts w:ascii="Times New Roman" w:hAnsi="Times New Roman" w:cs="Times New Roman"/>
+          <w:sz w:val="28"/>
+          <w:szCs w:val="28"/>
+        </w:rPr>
+        <w:t>and c</w:t>
+      </w:r>
+      <w:r>
+        <w:rPr>
+          <w:rFonts w:ascii="Times New Roman" w:hAnsi="Times New Roman" w:cs="Times New Roman"/>
+          <w:sz w:val="28"/>
+          <w:szCs w:val="28"/>
+        </w:rPr>
+        <w:t>ompare the performance of logistic regression and naïve</w:t>
+      </w:r>
+      <w:r>
+        <w:rPr>
+          <w:rFonts w:ascii="Times New Roman" w:hAnsi="Times New Roman" w:cs="Times New Roman"/>
+          <w:sz w:val="28"/>
+          <w:szCs w:val="28"/>
+        </w:rPr>
+        <w:t xml:space="preserve"> </w:t>
+      </w:r>
+      <w:proofErr w:type="spellStart"/>
+      <w:r>
+        <w:rPr>
+          <w:rFonts w:ascii="Times New Roman" w:hAnsi="Times New Roman" w:cs="Times New Roman"/>
+          <w:sz w:val="28"/>
+          <w:szCs w:val="28"/>
+        </w:rPr>
+        <w:t>bayes</w:t>
+      </w:r>
+      <w:proofErr w:type="spellEnd"/>
+      <w:r>
+        <w:rPr>
+          <w:rFonts w:ascii="Times New Roman" w:hAnsi="Times New Roman" w:cs="Times New Roman"/>
+          <w:sz w:val="28"/>
+          <w:szCs w:val="28"/>
+        </w:rPr>
+        <w:t xml:space="preserve"> algorithms.</w:t>
+      </w:r>
+    </w:p>
+    <w:p>
+      <w:pPr>
+        <w:jc w:val="both"/>
+        <w:rPr>
+          <w:rFonts w:ascii="Times New Roman" w:hAnsi="Times New Roman" w:cs="Times New Roman"/>
+          <w:sz w:val="28"/>
+          <w:szCs w:val="28"/>
+        </w:rPr>
+      </w:pPr>
+    </w:p>
+    <w:p>
+      <w:pPr>
+        <w:jc w:val="both"/>
+        <w:rPr>
+          <w:rFonts w:ascii="Times New Roman" w:hAnsi="Times New Roman" w:cs="Times New Roman"/>
+          <w:b/>
+          <w:bCs/>
+          <w:sz w:val="32"/>
+          <w:szCs w:val="32"/>
+        </w:rPr>
+      </w:pPr>
+      <w:r>
+        <w:rPr>
+          <w:rFonts w:ascii="Times New Roman" w:hAnsi="Times New Roman" w:cs="Times New Roman"/>
+          <w:b/>
+          <w:bCs/>
+          <w:sz w:val="32"/>
+          <w:szCs w:val="32"/>
+        </w:rPr>
+        <w:t>Any important references that you used</w:t>
       </w:r>
       <w:r>
         <w:rPr>
@@ -2417,452 +3609,25 @@
           <w:sz w:val="28"/>
           <w:szCs w:val="28"/>
         </w:rPr>
-        <w:t xml:space="preserve">Each of the team member has collectively worked on the whole project </w:t>
-      </w:r>
-      <w:r>
-        <w:rPr>
-          <w:rFonts w:ascii="Times New Roman" w:hAnsi="Times New Roman" w:cs="Times New Roman"/>
-          <w:sz w:val="28"/>
-          <w:szCs w:val="28"/>
-        </w:rPr>
-        <w:t xml:space="preserve">and tried </w:t>
-      </w:r>
-      <w:r>
-        <w:rPr>
-          <w:rFonts w:ascii="Times New Roman" w:hAnsi="Times New Roman" w:cs="Times New Roman"/>
-          <w:sz w:val="28"/>
-          <w:szCs w:val="28"/>
-        </w:rPr>
-        <w:t>collectively to optimize the performance and achieve the results.</w:t>
-      </w:r>
-    </w:p>
-    <w:p>
-      <w:pPr>
-        <w:jc w:val="both"/>
-        <w:rPr>
-          <w:rFonts w:ascii="Times New Roman" w:hAnsi="Times New Roman" w:cs="Times New Roman"/>
-          <w:sz w:val="28"/>
-          <w:szCs w:val="28"/>
-        </w:rPr>
-      </w:pPr>
-    </w:p>
-    <w:p>
-      <w:pPr>
-        <w:jc w:val="both"/>
-        <w:rPr>
-          <w:rFonts w:ascii="Times New Roman" w:hAnsi="Times New Roman" w:cs="Times New Roman"/>
-          <w:sz w:val="28"/>
-          <w:szCs w:val="28"/>
-        </w:rPr>
-      </w:pPr>
-      <w:r>
-        <w:rPr>
-          <w:rFonts w:ascii="Times New Roman" w:hAnsi="Times New Roman" w:cs="Times New Roman"/>
-          <w:sz w:val="28"/>
-          <w:szCs w:val="28"/>
-        </w:rPr>
-        <w:t>A)</w:t>
-      </w:r>
-      <w:r>
-        <w:rPr>
-          <w:rFonts w:ascii="Times New Roman" w:hAnsi="Times New Roman" w:cs="Times New Roman"/>
-          <w:sz w:val="28"/>
-          <w:szCs w:val="28"/>
-        </w:rPr>
-        <w:t>Ram Anjaneyulu Reddy Bayapu</w:t>
-      </w:r>
-      <w:r>
-        <w:rPr>
-          <w:rFonts w:ascii="Times New Roman" w:hAnsi="Times New Roman" w:cs="Times New Roman"/>
-          <w:sz w:val="28"/>
-          <w:szCs w:val="28"/>
-        </w:rPr>
-        <w:t xml:space="preserve"> </w:t>
-      </w:r>
-      <w:r>
-        <w:rPr>
-          <w:rFonts w:ascii="Times New Roman" w:hAnsi="Times New Roman" w:cs="Times New Roman"/>
-          <w:sz w:val="28"/>
-          <w:szCs w:val="28"/>
-        </w:rPr>
-        <w:t>Reddy Lakshmi Reddy</w:t>
-      </w:r>
-      <w:r>
-        <w:rPr>
-          <w:rFonts w:ascii="Times New Roman" w:hAnsi="Times New Roman" w:cs="Times New Roman"/>
-          <w:sz w:val="28"/>
-          <w:szCs w:val="28"/>
-        </w:rPr>
-        <w:t xml:space="preserve"> </w:t>
-      </w:r>
-      <w:r>
-        <w:rPr>
-          <w:rFonts w:ascii="Times New Roman" w:hAnsi="Times New Roman" w:cs="Times New Roman"/>
-          <w:sz w:val="28"/>
-          <w:szCs w:val="28"/>
-        </w:rPr>
-        <w:t xml:space="preserve"> </w:t>
-      </w:r>
-      <w:r>
-        <w:rPr>
-          <w:rFonts w:ascii="Times New Roman" w:hAnsi="Times New Roman" w:cs="Times New Roman"/>
-          <w:sz w:val="28"/>
-          <w:szCs w:val="28"/>
-        </w:rPr>
-        <w:t xml:space="preserve">(student id: </w:t>
-      </w:r>
-      <w:r>
-        <w:rPr>
-          <w:rFonts w:ascii="Times New Roman" w:hAnsi="Times New Roman" w:cs="Times New Roman"/>
-          <w:sz w:val="28"/>
-          <w:szCs w:val="28"/>
-        </w:rPr>
-        <w:t>801101005</w:t>
-      </w:r>
-      <w:r>
-        <w:rPr>
-          <w:rFonts w:ascii="Times New Roman" w:hAnsi="Times New Roman" w:cs="Times New Roman"/>
-          <w:sz w:val="28"/>
-          <w:szCs w:val="28"/>
-        </w:rPr>
-        <w:t>):</w:t>
-      </w:r>
-    </w:p>
-    <w:p>
-      <w:pPr>
-        <w:jc w:val="both"/>
-        <w:rPr>
-          <w:rFonts w:ascii="Times New Roman" w:hAnsi="Times New Roman" w:cs="Times New Roman"/>
-          <w:sz w:val="28"/>
-          <w:szCs w:val="28"/>
-        </w:rPr>
-      </w:pPr>
-      <w:r>
-        <w:rPr>
-          <w:rFonts w:ascii="Times New Roman" w:hAnsi="Times New Roman" w:cs="Times New Roman"/>
-          <w:sz w:val="28"/>
-          <w:szCs w:val="28"/>
-        </w:rPr>
-        <w:t>Analyze data set and splitting of data for training and testing.</w:t>
-      </w:r>
-      <w:r>
-        <w:rPr>
-          <w:rFonts w:ascii="Times New Roman" w:hAnsi="Times New Roman" w:cs="Times New Roman"/>
-          <w:sz w:val="28"/>
-          <w:szCs w:val="28"/>
-        </w:rPr>
-        <w:t xml:space="preserve"> </w:t>
-      </w:r>
-      <w:r>
-        <w:rPr>
-          <w:rFonts w:ascii="Times New Roman" w:hAnsi="Times New Roman" w:cs="Times New Roman"/>
-          <w:sz w:val="28"/>
-          <w:szCs w:val="28"/>
-        </w:rPr>
-        <w:t>Implement naïve</w:t>
-      </w:r>
-      <w:r>
-        <w:rPr>
-          <w:rFonts w:ascii="Times New Roman" w:hAnsi="Times New Roman" w:cs="Times New Roman"/>
-          <w:sz w:val="28"/>
-          <w:szCs w:val="28"/>
-        </w:rPr>
-        <w:t xml:space="preserve"> </w:t>
-      </w:r>
-      <w:r>
-        <w:rPr>
-          <w:rFonts w:ascii="Times New Roman" w:hAnsi="Times New Roman" w:cs="Times New Roman"/>
-          <w:sz w:val="28"/>
-          <w:szCs w:val="28"/>
-        </w:rPr>
-        <w:t>bayes algorithm on the data set</w:t>
-      </w:r>
-      <w:r>
-        <w:rPr>
-          <w:rFonts w:ascii="Times New Roman" w:hAnsi="Times New Roman" w:cs="Times New Roman"/>
-          <w:sz w:val="28"/>
-          <w:szCs w:val="28"/>
-        </w:rPr>
-        <w:t>.</w:t>
-      </w:r>
-    </w:p>
-    <w:p>
-      <w:pPr>
-        <w:jc w:val="both"/>
-        <w:rPr>
-          <w:rFonts w:ascii="Times New Roman" w:hAnsi="Times New Roman" w:cs="Times New Roman"/>
-          <w:sz w:val="28"/>
-          <w:szCs w:val="28"/>
-        </w:rPr>
-      </w:pPr>
-      <w:r>
-        <w:rPr>
-          <w:rFonts w:ascii="Times New Roman" w:hAnsi="Times New Roman" w:cs="Times New Roman"/>
-          <w:sz w:val="28"/>
-          <w:szCs w:val="28"/>
-        </w:rPr>
-        <w:t>B)</w:t>
-      </w:r>
-      <w:r>
-        <w:rPr>
-          <w:rFonts w:ascii="Times New Roman" w:hAnsi="Times New Roman" w:cs="Times New Roman"/>
-          <w:sz w:val="28"/>
-          <w:szCs w:val="28"/>
-        </w:rPr>
-        <w:t xml:space="preserve">Sandeep Bellary </w:t>
-      </w:r>
-      <w:r>
-        <w:rPr>
-          <w:rFonts w:ascii="Times New Roman" w:hAnsi="Times New Roman" w:cs="Times New Roman"/>
-          <w:sz w:val="28"/>
-          <w:szCs w:val="28"/>
-        </w:rPr>
-        <w:t xml:space="preserve">(student id: </w:t>
-      </w:r>
-      <w:r>
-        <w:rPr>
-          <w:rFonts w:ascii="Times New Roman" w:hAnsi="Times New Roman" w:cs="Times New Roman"/>
-          <w:sz w:val="28"/>
-          <w:szCs w:val="28"/>
-        </w:rPr>
-        <w:t>801101004</w:t>
-      </w:r>
-      <w:r>
-        <w:rPr>
-          <w:rFonts w:ascii="Times New Roman" w:hAnsi="Times New Roman" w:cs="Times New Roman"/>
-          <w:sz w:val="28"/>
-          <w:szCs w:val="28"/>
-        </w:rPr>
-        <w:t>):</w:t>
-      </w:r>
-    </w:p>
-    <w:p>
-      <w:pPr>
-        <w:jc w:val="both"/>
-        <w:rPr>
-          <w:rFonts w:ascii="Times New Roman" w:hAnsi="Times New Roman" w:cs="Times New Roman"/>
-          <w:sz w:val="28"/>
-          <w:szCs w:val="28"/>
-        </w:rPr>
-      </w:pPr>
-      <w:r>
-        <w:rPr>
-          <w:rFonts w:ascii="Times New Roman" w:hAnsi="Times New Roman" w:cs="Times New Roman"/>
-          <w:sz w:val="28"/>
-          <w:szCs w:val="28"/>
-        </w:rPr>
-        <w:t xml:space="preserve"> </w:t>
-      </w:r>
-      <w:r>
-        <w:rPr>
-          <w:rFonts w:ascii="Times New Roman" w:hAnsi="Times New Roman" w:cs="Times New Roman"/>
-          <w:sz w:val="28"/>
-          <w:szCs w:val="28"/>
-        </w:rPr>
-        <w:t>Preprocessing</w:t>
-      </w:r>
-      <w:r>
-        <w:rPr>
-          <w:rFonts w:ascii="Times New Roman" w:hAnsi="Times New Roman" w:cs="Times New Roman"/>
-          <w:sz w:val="28"/>
-          <w:szCs w:val="28"/>
-        </w:rPr>
-        <w:t xml:space="preserve"> </w:t>
-      </w:r>
-      <w:r>
-        <w:rPr>
-          <w:rFonts w:ascii="Times New Roman" w:hAnsi="Times New Roman" w:cs="Times New Roman"/>
-          <w:sz w:val="28"/>
-          <w:szCs w:val="28"/>
-        </w:rPr>
-        <w:t>Build the model for logistic regression Illustrate the results</w:t>
-      </w:r>
-      <w:r>
-        <w:rPr>
-          <w:rFonts w:ascii="Times New Roman" w:hAnsi="Times New Roman" w:cs="Times New Roman"/>
-          <w:sz w:val="28"/>
-          <w:szCs w:val="28"/>
-        </w:rPr>
-        <w:t>.</w:t>
-      </w:r>
-    </w:p>
-    <w:p>
-      <w:pPr>
-        <w:jc w:val="both"/>
-        <w:rPr>
-          <w:rFonts w:ascii="Times New Roman" w:hAnsi="Times New Roman" w:cs="Times New Roman"/>
-          <w:sz w:val="28"/>
-          <w:szCs w:val="28"/>
-        </w:rPr>
-      </w:pPr>
-      <w:r>
-        <w:rPr>
-          <w:rFonts w:ascii="Times New Roman" w:hAnsi="Times New Roman" w:cs="Times New Roman"/>
-          <w:sz w:val="28"/>
-          <w:szCs w:val="28"/>
-        </w:rPr>
-        <w:t>C)</w:t>
-      </w:r>
-      <w:r>
-        <w:rPr>
-          <w:rFonts w:ascii="Times New Roman" w:hAnsi="Times New Roman" w:cs="Times New Roman"/>
-          <w:sz w:val="28"/>
-          <w:szCs w:val="28"/>
-        </w:rPr>
-        <w:t xml:space="preserve">Mohammad Turab Ali </w:t>
-      </w:r>
-      <w:r>
-        <w:rPr>
-          <w:rFonts w:ascii="Times New Roman" w:hAnsi="Times New Roman" w:cs="Times New Roman"/>
-          <w:sz w:val="28"/>
-          <w:szCs w:val="28"/>
-        </w:rPr>
-        <w:t xml:space="preserve">(student id: </w:t>
-      </w:r>
-      <w:r>
-        <w:rPr>
-          <w:rFonts w:ascii="Times New Roman" w:hAnsi="Times New Roman" w:cs="Times New Roman"/>
-          <w:sz w:val="28"/>
-          <w:szCs w:val="28"/>
-        </w:rPr>
-        <w:t>801096281</w:t>
-      </w:r>
-      <w:r>
-        <w:rPr>
-          <w:rFonts w:ascii="Times New Roman" w:hAnsi="Times New Roman" w:cs="Times New Roman"/>
-          <w:sz w:val="28"/>
-          <w:szCs w:val="28"/>
-        </w:rPr>
-        <w:t>):</w:t>
-      </w:r>
-    </w:p>
-    <w:p>
-      <w:pPr>
-        <w:jc w:val="both"/>
-        <w:rPr>
-          <w:rFonts w:ascii="Times New Roman" w:hAnsi="Times New Roman" w:cs="Times New Roman"/>
-          <w:sz w:val="28"/>
-          <w:szCs w:val="28"/>
-        </w:rPr>
-      </w:pPr>
-      <w:r>
-        <w:rPr>
-          <w:rFonts w:ascii="Times New Roman" w:hAnsi="Times New Roman" w:cs="Times New Roman"/>
-          <w:sz w:val="28"/>
-          <w:szCs w:val="28"/>
-        </w:rPr>
-        <w:t>Implement naïve</w:t>
-      </w:r>
-      <w:r>
-        <w:rPr>
-          <w:rFonts w:ascii="Times New Roman" w:hAnsi="Times New Roman" w:cs="Times New Roman"/>
-          <w:sz w:val="28"/>
-          <w:szCs w:val="28"/>
-        </w:rPr>
-        <w:t xml:space="preserve"> </w:t>
-      </w:r>
-      <w:r>
-        <w:rPr>
-          <w:rFonts w:ascii="Times New Roman" w:hAnsi="Times New Roman" w:cs="Times New Roman"/>
-          <w:sz w:val="28"/>
-          <w:szCs w:val="28"/>
-        </w:rPr>
-        <w:t xml:space="preserve">bayes algorithm on the data set </w:t>
-      </w:r>
-      <w:r>
-        <w:rPr>
-          <w:rFonts w:ascii="Times New Roman" w:hAnsi="Times New Roman" w:cs="Times New Roman"/>
-          <w:sz w:val="28"/>
-          <w:szCs w:val="28"/>
-        </w:rPr>
-        <w:t>and c</w:t>
-      </w:r>
-      <w:r>
-        <w:rPr>
-          <w:rFonts w:ascii="Times New Roman" w:hAnsi="Times New Roman" w:cs="Times New Roman"/>
-          <w:sz w:val="28"/>
-          <w:szCs w:val="28"/>
-        </w:rPr>
-        <w:t>ompare the performance of logistic regression and naïve</w:t>
-      </w:r>
-      <w:r>
-        <w:rPr>
-          <w:rFonts w:ascii="Times New Roman" w:hAnsi="Times New Roman" w:cs="Times New Roman"/>
-          <w:sz w:val="28"/>
-          <w:szCs w:val="28"/>
-        </w:rPr>
-        <w:t xml:space="preserve"> bayes algorithms.</w:t>
-      </w:r>
-    </w:p>
-    <w:p>
-      <w:pPr>
-        <w:jc w:val="both"/>
-        <w:rPr>
-          <w:rFonts w:ascii="Times New Roman" w:hAnsi="Times New Roman" w:cs="Times New Roman"/>
-          <w:sz w:val="28"/>
-          <w:szCs w:val="28"/>
-        </w:rPr>
-      </w:pPr>
-    </w:p>
-    <w:p>
-      <w:pPr>
-        <w:jc w:val="both"/>
-        <w:rPr>
-          <w:rFonts w:ascii="Times New Roman" w:hAnsi="Times New Roman" w:cs="Times New Roman"/>
-          <w:b/>
-          <w:bCs/>
-          <w:sz w:val="32"/>
-          <w:szCs w:val="32"/>
-        </w:rPr>
-      </w:pPr>
-      <w:r>
-        <w:rPr>
-          <w:rFonts w:ascii="Times New Roman" w:hAnsi="Times New Roman" w:cs="Times New Roman"/>
-          <w:b/>
-          <w:bCs/>
-          <w:sz w:val="32"/>
-          <w:szCs w:val="32"/>
-        </w:rPr>
-        <w:lastRenderedPageBreak/>
-        <w:t>Any important references that you used</w:t>
-      </w:r>
-      <w:r>
-        <w:rPr>
-          <w:rFonts w:ascii="Times New Roman" w:hAnsi="Times New Roman" w:cs="Times New Roman"/>
-          <w:b/>
-          <w:bCs/>
-          <w:sz w:val="32"/>
-          <w:szCs w:val="32"/>
-        </w:rPr>
-        <w:t>:</w:t>
-      </w:r>
-    </w:p>
-    <w:p>
-      <w:pPr>
-        <w:jc w:val="both"/>
-        <w:rPr>
-          <w:rFonts w:ascii="Times New Roman" w:hAnsi="Times New Roman" w:cs="Times New Roman"/>
-          <w:sz w:val="28"/>
-          <w:szCs w:val="28"/>
-        </w:rPr>
-      </w:pPr>
-    </w:p>
-    <w:p>
-      <w:pPr>
-        <w:jc w:val="both"/>
-        <w:rPr>
-          <w:rFonts w:ascii="Times New Roman" w:hAnsi="Times New Roman" w:cs="Times New Roman"/>
-          <w:sz w:val="28"/>
-          <w:szCs w:val="28"/>
-        </w:rPr>
-      </w:pPr>
-      <w:r>
-        <w:rPr>
-          <w:rFonts w:ascii="Times New Roman" w:hAnsi="Times New Roman" w:cs="Times New Roman"/>
-          <w:sz w:val="28"/>
-          <w:szCs w:val="28"/>
-        </w:rPr>
-        <w:t>We have used  Apache Spark documentation on Logistic Regression and Naive Bayes Algorithms as the main reference points while implementing our project.</w:t>
+        <w:t xml:space="preserve">We have </w:t>
+      </w:r>
+      <w:proofErr w:type="gramStart"/>
+      <w:r>
+        <w:rPr>
+          <w:rFonts w:ascii="Times New Roman" w:hAnsi="Times New Roman" w:cs="Times New Roman"/>
+          <w:sz w:val="28"/>
+          <w:szCs w:val="28"/>
+        </w:rPr>
+        <w:t>used  Apache</w:t>
+      </w:r>
+      <w:proofErr w:type="gramEnd"/>
+      <w:r>
+        <w:rPr>
+          <w:rFonts w:ascii="Times New Roman" w:hAnsi="Times New Roman" w:cs="Times New Roman"/>
+          <w:sz w:val="28"/>
+          <w:szCs w:val="28"/>
+        </w:rPr>
+        <w:t xml:space="preserve"> Spark documentation on Logistic Regression and Naive Bayes Algorithms as the main reference points while implementing our project.</w:t>
       </w:r>
     </w:p>
     <w:p>
@@ -2896,6 +3661,7 @@
         </w:rPr>
       </w:pPr>
       <w:r>
+        <w:lastRenderedPageBreak/>
         <w:t>2)</w:t>
       </w:r>
     </w:p>
@@ -3600,6 +4366,17 @@
       </w:tblBorders>
     </w:tblPr>
   </w:style>
+  <w:style w:type="paragraph" w:styleId="ListParagraph">
+    <w:name w:val="List Paragraph"/>
+    <w:basedOn w:val="Normal"/>
+    <w:uiPriority w:val="34"/>
+    <w:qFormat/>
+    <w:rsid w:val="002A0A6F"/>
+    <w:pPr>
+      <w:ind w:left="720"/>
+      <w:contextualSpacing/>
+    </w:pPr>
+  </w:style>
 </w:styles>
 </file>
 

</xml_diff>